<commit_message>
Update Module 1 - Model data in Power BI - Design a data model in Power BI.docx
</commit_message>
<xml_diff>
--- a/PL-300 Exam/Microsoft_Learn/3 - Model data in Power BI/Module 1 - Model data in Power BI - Design a data model in Power BI.docx
+++ b/PL-300 Exam/Microsoft_Learn/3 - Model data in Power BI/Module 1 - Model data in Power BI - Design a data model in Power BI.docx
@@ -340,57 +340,129 @@
           <w:szCs w:val="24"/>
           <w14:ligatures w14:val="none"/>
         </w:rPr>
-        <w:t>Reports are easier to maintain in the future.</w:t>
-      </w:r>
-    </w:p>
-    <w:p>
-      <w:pPr>
-        <w:shd w:val="clear" w:color="auto" w:fill="FFFFFF"/>
-        <w:spacing w:before="100" w:beforeAutospacing="1" w:after="100" w:afterAutospacing="1" w:line="240" w:lineRule="auto"/>
-        <w:rPr>
-          <w:rFonts w:ascii="Segoe UI" w:eastAsia="Times New Roman" w:hAnsi="Segoe UI" w:cs="Segoe UI"/>
-          <w:color w:val="161616"/>
-          <w:kern w:val="0"/>
-          <w:sz w:val="24"/>
-          <w:szCs w:val="24"/>
-          <w14:ligatures w14:val="none"/>
-        </w:rPr>
-      </w:pPr>
-      <w:r>
-        <w:rPr>
-          <w:rFonts w:ascii="Segoe UI" w:eastAsia="Times New Roman" w:hAnsi="Segoe UI" w:cs="Segoe UI"/>
-          <w:color w:val="161616"/>
-          <w:kern w:val="0"/>
-          <w:sz w:val="24"/>
-          <w:szCs w:val="24"/>
-          <w14:ligatures w14:val="none"/>
-        </w:rPr>
-        <w:t>Providing set rules for what makes a good data model is difficult because all data is different, and the usage of that data varies. Generally, a smaller data model is better because it performs faster and will be simpler to use. However, defining what a smaller data model entails is equally as problematic because it's a heuristic and subjective concept.</w:t>
-      </w:r>
-    </w:p>
-    <w:p>
-      <w:pPr>
-        <w:shd w:val="clear" w:color="auto" w:fill="FFFFFF"/>
-        <w:spacing w:before="100" w:beforeAutospacing="1" w:after="100" w:afterAutospacing="1" w:line="240" w:lineRule="auto"/>
-        <w:rPr>
-          <w:rFonts w:ascii="Segoe UI" w:eastAsia="Times New Roman" w:hAnsi="Segoe UI" w:cs="Segoe UI"/>
-          <w:color w:val="161616"/>
-          <w:kern w:val="0"/>
-          <w:sz w:val="24"/>
-          <w:szCs w:val="24"/>
-          <w14:ligatures w14:val="none"/>
-        </w:rPr>
-      </w:pPr>
-      <w:r>
-        <w:rPr>
-          <w:rFonts w:ascii="Segoe UI" w:eastAsia="Times New Roman" w:hAnsi="Segoe UI" w:cs="Segoe UI"/>
-          <w:color w:val="161616"/>
-          <w:kern w:val="0"/>
-          <w:sz w:val="24"/>
-          <w:szCs w:val="24"/>
-          <w14:ligatures w14:val="none"/>
-        </w:rPr>
-        <w:t>Typically, a smaller data model is composed of fewer tables and fewer columns in each table that the user can see. If you import all necessary tables from a sales database, but the total table count is 30 tables, the user will not find that intuitive. Collapsing those tables into five tables make the data model more intuitive to the user, whereas if the user opens a table and finds 100 columns, they might find it overwhelming. Removing unneeded columns to provide a more manageable number increases the likelihood that the user reads all column names. To summarize, you should aim for simplicity when designing your data models.</w:t>
+        <w:t xml:space="preserve">Reports </w:t>
+      </w:r>
+      <w:proofErr w:type="gramStart"/>
+      <w:r>
+        <w:rPr>
+          <w:rFonts w:ascii="Segoe UI" w:eastAsia="Times New Roman" w:hAnsi="Segoe UI" w:cs="Segoe UI"/>
+          <w:color w:val="161616"/>
+          <w:kern w:val="0"/>
+          <w:sz w:val="24"/>
+          <w:szCs w:val="24"/>
+          <w14:ligatures w14:val="none"/>
+        </w:rPr>
+        <w:t>are</w:t>
+      </w:r>
+      <w:proofErr w:type="gramEnd"/>
+      <w:r>
+        <w:rPr>
+          <w:rFonts w:ascii="Segoe UI" w:eastAsia="Times New Roman" w:hAnsi="Segoe UI" w:cs="Segoe UI"/>
+          <w:color w:val="161616"/>
+          <w:kern w:val="0"/>
+          <w:sz w:val="24"/>
+          <w:szCs w:val="24"/>
+          <w14:ligatures w14:val="none"/>
+        </w:rPr>
+        <w:t xml:space="preserve"> easier to maintain in the future.</w:t>
+      </w:r>
+    </w:p>
+    <w:p>
+      <w:pPr>
+        <w:shd w:val="clear" w:color="auto" w:fill="FFFFFF"/>
+        <w:spacing w:before="100" w:beforeAutospacing="1" w:after="100" w:afterAutospacing="1" w:line="240" w:lineRule="auto"/>
+        <w:rPr>
+          <w:rFonts w:ascii="Segoe UI" w:eastAsia="Times New Roman" w:hAnsi="Segoe UI" w:cs="Segoe UI"/>
+          <w:color w:val="161616"/>
+          <w:kern w:val="0"/>
+          <w:sz w:val="24"/>
+          <w:szCs w:val="24"/>
+          <w14:ligatures w14:val="none"/>
+        </w:rPr>
+      </w:pPr>
+      <w:r>
+        <w:rPr>
+          <w:rFonts w:ascii="Segoe UI" w:eastAsia="Times New Roman" w:hAnsi="Segoe UI" w:cs="Segoe UI"/>
+          <w:color w:val="161616"/>
+          <w:kern w:val="0"/>
+          <w:sz w:val="24"/>
+          <w:szCs w:val="24"/>
+          <w14:ligatures w14:val="none"/>
+        </w:rPr>
+        <w:t xml:space="preserve">Providing set rules for what makes a good data model is difficult because all data is different, and the usage of that data varies. Generally, a smaller data model is better because it performs faster and will be simpler to use. However, defining what a smaller data model entails is </w:t>
+      </w:r>
+      <w:proofErr w:type="gramStart"/>
+      <w:r>
+        <w:rPr>
+          <w:rFonts w:ascii="Segoe UI" w:eastAsia="Times New Roman" w:hAnsi="Segoe UI" w:cs="Segoe UI"/>
+          <w:color w:val="161616"/>
+          <w:kern w:val="0"/>
+          <w:sz w:val="24"/>
+          <w:szCs w:val="24"/>
+          <w14:ligatures w14:val="none"/>
+        </w:rPr>
+        <w:t>equally as</w:t>
+      </w:r>
+      <w:proofErr w:type="gramEnd"/>
+      <w:r>
+        <w:rPr>
+          <w:rFonts w:ascii="Segoe UI" w:eastAsia="Times New Roman" w:hAnsi="Segoe UI" w:cs="Segoe UI"/>
+          <w:color w:val="161616"/>
+          <w:kern w:val="0"/>
+          <w:sz w:val="24"/>
+          <w:szCs w:val="24"/>
+          <w14:ligatures w14:val="none"/>
+        </w:rPr>
+        <w:t xml:space="preserve"> problematic because it's a heuristic and subjective concept.</w:t>
+      </w:r>
+    </w:p>
+    <w:p>
+      <w:pPr>
+        <w:shd w:val="clear" w:color="auto" w:fill="FFFFFF"/>
+        <w:spacing w:before="100" w:beforeAutospacing="1" w:after="100" w:afterAutospacing="1" w:line="240" w:lineRule="auto"/>
+        <w:rPr>
+          <w:rFonts w:ascii="Segoe UI" w:eastAsia="Times New Roman" w:hAnsi="Segoe UI" w:cs="Segoe UI"/>
+          <w:color w:val="161616"/>
+          <w:kern w:val="0"/>
+          <w:sz w:val="24"/>
+          <w:szCs w:val="24"/>
+          <w14:ligatures w14:val="none"/>
+        </w:rPr>
+      </w:pPr>
+      <w:r>
+        <w:rPr>
+          <w:rFonts w:ascii="Segoe UI" w:eastAsia="Times New Roman" w:hAnsi="Segoe UI" w:cs="Segoe UI"/>
+          <w:color w:val="161616"/>
+          <w:kern w:val="0"/>
+          <w:sz w:val="24"/>
+          <w:szCs w:val="24"/>
+          <w14:ligatures w14:val="none"/>
+        </w:rPr>
+        <w:t xml:space="preserve">Typically, a smaller data model is composed of fewer tables and fewer columns in each table that the user can see. If you import all necessary tables from a sales database, but the total table count is 30 tables, the user will not find that intuitive. Collapsing those tables into five tables </w:t>
+      </w:r>
+      <w:proofErr w:type="gramStart"/>
+      <w:r>
+        <w:rPr>
+          <w:rFonts w:ascii="Segoe UI" w:eastAsia="Times New Roman" w:hAnsi="Segoe UI" w:cs="Segoe UI"/>
+          <w:color w:val="161616"/>
+          <w:kern w:val="0"/>
+          <w:sz w:val="24"/>
+          <w:szCs w:val="24"/>
+          <w14:ligatures w14:val="none"/>
+        </w:rPr>
+        <w:t>make</w:t>
+      </w:r>
+      <w:proofErr w:type="gramEnd"/>
+      <w:r>
+        <w:rPr>
+          <w:rFonts w:ascii="Segoe UI" w:eastAsia="Times New Roman" w:hAnsi="Segoe UI" w:cs="Segoe UI"/>
+          <w:color w:val="161616"/>
+          <w:kern w:val="0"/>
+          <w:sz w:val="24"/>
+          <w:szCs w:val="24"/>
+          <w14:ligatures w14:val="none"/>
+        </w:rPr>
+        <w:t xml:space="preserve"> the data model more intuitive to the user, whereas if the user opens a table and finds 100 columns, they might find it overwhelming. Removing unneeded columns to provide a more manageable number increases the likelihood that the user reads all column names. To summarize, you should aim for simplicity when designing your data models.</w:t>
       </w:r>
     </w:p>
     <w:p>
@@ -529,7 +601,31 @@
           <w:szCs w:val="24"/>
           <w14:ligatures w14:val="none"/>
         </w:rPr>
-        <w:t>Relationships are defined between tables through primary and foreign keys. Primary keys are column(s) that identify each unique, non-null data row. For instance, if you have a Customers table, you could have an index that identifies each unique customer. The first row has an ID of 1, the second row an ID of 2, and so on. Each row is assigned a unique value, which can be referred to by this simple value: the primary key. This process becomes important when you are referencing rows in a different table, which is what foreign keys do. Relationships between tables are formed when you have primary and foreign keys in common between different tables.</w:t>
+        <w:t xml:space="preserve">Relationships are defined between tables through primary and foreign keys. Primary keys are column(s) that identify each unique, non-null data row. For instance, if you have a </w:t>
+      </w:r>
+      <w:proofErr w:type="gramStart"/>
+      <w:r>
+        <w:rPr>
+          <w:rFonts w:ascii="Segoe UI" w:eastAsia="Times New Roman" w:hAnsi="Segoe UI" w:cs="Segoe UI"/>
+          <w:color w:val="161616"/>
+          <w:kern w:val="0"/>
+          <w:sz w:val="24"/>
+          <w:szCs w:val="24"/>
+          <w14:ligatures w14:val="none"/>
+        </w:rPr>
+        <w:t>Customers</w:t>
+      </w:r>
+      <w:proofErr w:type="gramEnd"/>
+      <w:r>
+        <w:rPr>
+          <w:rFonts w:ascii="Segoe UI" w:eastAsia="Times New Roman" w:hAnsi="Segoe UI" w:cs="Segoe UI"/>
+          <w:color w:val="161616"/>
+          <w:kern w:val="0"/>
+          <w:sz w:val="24"/>
+          <w:szCs w:val="24"/>
+          <w14:ligatures w14:val="none"/>
+        </w:rPr>
+        <w:t xml:space="preserve"> table, you could have an index that identifies each unique customer. The first row has an ID of 1, the second row an ID of 2, and so on. Each row is assigned a unique value, which can be referred to by this simple value: the primary key. This process becomes important when you are referencing rows in a different table, which is what foreign keys do. Relationships between tables are formed when you have primary and foreign keys in common between different tables.</w:t>
       </w:r>
     </w:p>
     <w:p>
@@ -800,7 +896,31 @@
           <w:szCs w:val="24"/>
           <w14:ligatures w14:val="none"/>
         </w:rPr>
-        <w:t> contain the details about the data in fact tables: products, locations, employees, and order types. These tables are connected to the fact table through key columns. Dimension tables are used to filter and group the data in fact tables. The fact tables, on the other hand, contain the measurable data, such as sales and revenue, and each row represents a unique combination of values from the dimension tables. For the total sales orders visual, you could group the data so that you see total sales orders by product, in which product is data in the dimension table.</w:t>
+        <w:t xml:space="preserve"> contain the details about the data in fact tables: products, locations, employees, and order types. These tables are connected to the fact table through key columns. Dimension tables are used to filter and group the data in fact tables. The fact tables, on the other hand, contain </w:t>
+      </w:r>
+      <w:proofErr w:type="gramStart"/>
+      <w:r>
+        <w:rPr>
+          <w:rFonts w:ascii="Segoe UI" w:eastAsia="Times New Roman" w:hAnsi="Segoe UI" w:cs="Segoe UI"/>
+          <w:color w:val="161616"/>
+          <w:kern w:val="0"/>
+          <w:sz w:val="24"/>
+          <w:szCs w:val="24"/>
+          <w14:ligatures w14:val="none"/>
+        </w:rPr>
+        <w:t>the measurable</w:t>
+      </w:r>
+      <w:proofErr w:type="gramEnd"/>
+      <w:r>
+        <w:rPr>
+          <w:rFonts w:ascii="Segoe UI" w:eastAsia="Times New Roman" w:hAnsi="Segoe UI" w:cs="Segoe UI"/>
+          <w:color w:val="161616"/>
+          <w:kern w:val="0"/>
+          <w:sz w:val="24"/>
+          <w:szCs w:val="24"/>
+          <w14:ligatures w14:val="none"/>
+        </w:rPr>
+        <w:t xml:space="preserve"> data, such as sales and revenue, and each row represents a unique combination of values from the dimension tables. For the total sales orders visual, you could group the data so that you see total sales orders by product, in which product is data in the dimension table.</w:t>
       </w:r>
     </w:p>
     <w:p>
@@ -875,7 +995,31 @@
           <w:szCs w:val="24"/>
           <w14:ligatures w14:val="none"/>
         </w:rPr>
-        <w:t>The pertinent data resides in two tables, Employee and Sales, as shown in the following data model. Because the Sales table contains the sales order values, which can be aggregated, it is considered a fact table. The Employee table contains the specific employee name, which filters the sales orders, so it would be a dimension table. The common column between the two tables, which is the primary key in the Employee table, is </w:t>
+        <w:t xml:space="preserve">The pertinent data resides in two tables, Employee and Sales, as shown in the following data model. Because the Sales table contains the sales order values, which can be aggregated, it is considered a fact table. The Employee table contains the specific </w:t>
+      </w:r>
+      <w:proofErr w:type="gramStart"/>
+      <w:r>
+        <w:rPr>
+          <w:rFonts w:ascii="Segoe UI" w:eastAsia="Times New Roman" w:hAnsi="Segoe UI" w:cs="Segoe UI"/>
+          <w:color w:val="161616"/>
+          <w:kern w:val="0"/>
+          <w:sz w:val="24"/>
+          <w:szCs w:val="24"/>
+          <w14:ligatures w14:val="none"/>
+        </w:rPr>
+        <w:t>employee</w:t>
+      </w:r>
+      <w:proofErr w:type="gramEnd"/>
+      <w:r>
+        <w:rPr>
+          <w:rFonts w:ascii="Segoe UI" w:eastAsia="Times New Roman" w:hAnsi="Segoe UI" w:cs="Segoe UI"/>
+          <w:color w:val="161616"/>
+          <w:kern w:val="0"/>
+          <w:sz w:val="24"/>
+          <w:szCs w:val="24"/>
+          <w14:ligatures w14:val="none"/>
+        </w:rPr>
+        <w:t xml:space="preserve"> name, which filters the sales orders, so it would be a dimension table. The common column between the two tables, which is the primary key in the Employee table, is </w:t>
       </w:r>
       <w:proofErr w:type="spellStart"/>
       <w:r>
@@ -1133,7 +1277,7 @@
           <w14:ligatures w14:val="none"/>
         </w:rPr>
         <w:pict w14:anchorId="3E03FD74">
-          <v:rect id="_x0000_i1029" style="width:0;height:0" o:hralign="center" o:hrstd="t" o:hr="t" fillcolor="#a0a0a0" stroked="f"/>
+          <v:rect id="_x0000_i1025" style="width:0;height:0" o:hralign="center" o:hrstd="t" o:hr="t" fillcolor="#a0a0a0" stroked="f"/>
         </w:pict>
       </w:r>
     </w:p>
@@ -1166,6 +1310,1929 @@
         </w:rPr>
         <w:t>Next unit: Work with tables</w:t>
       </w:r>
+    </w:p>
+    <w:p>
+      <w:pPr>
+        <w:shd w:val="clear" w:color="auto" w:fill="FFFFFF"/>
+        <w:spacing w:after="0" w:line="240" w:lineRule="auto"/>
+        <w:outlineLvl w:val="0"/>
+        <w:rPr>
+          <w:rFonts w:ascii="Segoe UI" w:eastAsia="Times New Roman" w:hAnsi="Segoe UI" w:cs="Segoe UI"/>
+          <w:b/>
+          <w:bCs/>
+          <w:color w:val="161616"/>
+          <w:kern w:val="36"/>
+          <w:sz w:val="48"/>
+          <w:szCs w:val="48"/>
+          <w14:ligatures w14:val="none"/>
+        </w:rPr>
+      </w:pPr>
+      <w:r>
+        <w:rPr>
+          <w:rFonts w:ascii="Segoe UI" w:eastAsia="Times New Roman" w:hAnsi="Segoe UI" w:cs="Segoe UI"/>
+          <w:b/>
+          <w:bCs/>
+          <w:color w:val="161616"/>
+          <w:kern w:val="36"/>
+          <w:sz w:val="48"/>
+          <w:szCs w:val="48"/>
+          <w14:ligatures w14:val="none"/>
+        </w:rPr>
+        <w:t>Work with tables</w:t>
+      </w:r>
+    </w:p>
+    <w:p>
+      <w:pPr>
+        <w:shd w:val="clear" w:color="auto" w:fill="FFFFFF"/>
+        <w:spacing w:after="0" w:line="240" w:lineRule="auto"/>
+        <w:rPr>
+          <w:rFonts w:ascii="Segoe UI" w:eastAsia="Times New Roman" w:hAnsi="Segoe UI" w:cs="Segoe UI"/>
+          <w:color w:val="161616"/>
+          <w:kern w:val="0"/>
+          <w:sz w:val="24"/>
+          <w:szCs w:val="24"/>
+          <w14:ligatures w14:val="none"/>
+        </w:rPr>
+      </w:pPr>
+      <w:r>
+        <w:rPr>
+          <w:rFonts w:ascii="docons" w:eastAsia="Times New Roman" w:hAnsi="docons" w:cs="Segoe UI"/>
+          <w:color w:val="161616"/>
+          <w:kern w:val="0"/>
+          <w:sz w:val="14"/>
+          <w:szCs w:val="14"/>
+          <w:bdr w:val="none" w:sz="0" w:space="0" w:color="auto" w:frame="1"/>
+          <w14:ligatures w14:val="none"/>
+        </w:rPr>
+        <w:t>Completed</w:t>
+      </w:r>
+      <w:r>
+        <w:rPr>
+          <w:rFonts w:ascii="Segoe UI" w:eastAsia="Times New Roman" w:hAnsi="Segoe UI" w:cs="Segoe UI"/>
+          <w:color w:val="161616"/>
+          <w:kern w:val="0"/>
+          <w:sz w:val="18"/>
+          <w:szCs w:val="18"/>
+          <w14:ligatures w14:val="none"/>
+        </w:rPr>
+        <w:t>100 XP</w:t>
+      </w:r>
+    </w:p>
+    <w:p>
+      <w:pPr>
+        <w:numPr>
+          <w:ilvl w:val="0"/>
+          <w:numId w:val="3"/>
+        </w:numPr>
+        <w:shd w:val="clear" w:color="auto" w:fill="FFFFFF"/>
+        <w:spacing w:after="0" w:line="240" w:lineRule="auto"/>
+        <w:rPr>
+          <w:rFonts w:ascii="Segoe UI" w:eastAsia="Times New Roman" w:hAnsi="Segoe UI" w:cs="Segoe UI"/>
+          <w:kern w:val="0"/>
+          <w:sz w:val="24"/>
+          <w:szCs w:val="24"/>
+          <w14:ligatures w14:val="none"/>
+        </w:rPr>
+      </w:pPr>
+      <w:r>
+        <w:rPr>
+          <w:rFonts w:ascii="Segoe UI" w:eastAsia="Times New Roman" w:hAnsi="Segoe UI" w:cs="Segoe UI"/>
+          <w:kern w:val="0"/>
+          <w:sz w:val="24"/>
+          <w:szCs w:val="24"/>
+          <w14:ligatures w14:val="none"/>
+        </w:rPr>
+        <w:t>3 minutes</w:t>
+      </w:r>
+    </w:p>
+    <w:p>
+      <w:pPr>
+        <w:shd w:val="clear" w:color="auto" w:fill="FFFFFF"/>
+        <w:spacing w:before="100" w:beforeAutospacing="1" w:after="100" w:afterAutospacing="1" w:line="240" w:lineRule="auto"/>
+        <w:rPr>
+          <w:rFonts w:ascii="Segoe UI" w:eastAsia="Times New Roman" w:hAnsi="Segoe UI" w:cs="Segoe UI"/>
+          <w:color w:val="161616"/>
+          <w:kern w:val="0"/>
+          <w:sz w:val="24"/>
+          <w:szCs w:val="24"/>
+          <w14:ligatures w14:val="none"/>
+        </w:rPr>
+      </w:pPr>
+      <w:r>
+        <w:rPr>
+          <w:rFonts w:ascii="Segoe UI" w:eastAsia="Times New Roman" w:hAnsi="Segoe UI" w:cs="Segoe UI"/>
+          <w:color w:val="161616"/>
+          <w:kern w:val="0"/>
+          <w:sz w:val="24"/>
+          <w:szCs w:val="24"/>
+          <w14:ligatures w14:val="none"/>
+        </w:rPr>
+        <w:t>When users see fewer tables, they will enjoy using your data model considerably more. For example, suppose you've imported dozens of tables from many data sources and now the visual appears disorderly. In this case, you need to ensure that, before you begin working on building reports, your data model and table structure are simplified.</w:t>
+      </w:r>
+    </w:p>
+    <w:p>
+      <w:pPr>
+        <w:shd w:val="clear" w:color="auto" w:fill="FFFFFF"/>
+        <w:spacing w:before="100" w:beforeAutospacing="1" w:after="100" w:afterAutospacing="1" w:line="240" w:lineRule="auto"/>
+        <w:rPr>
+          <w:rFonts w:ascii="Segoe UI" w:eastAsia="Times New Roman" w:hAnsi="Segoe UI" w:cs="Segoe UI"/>
+          <w:color w:val="161616"/>
+          <w:kern w:val="0"/>
+          <w:sz w:val="24"/>
+          <w:szCs w:val="24"/>
+          <w14:ligatures w14:val="none"/>
+        </w:rPr>
+      </w:pPr>
+      <w:r>
+        <w:rPr>
+          <w:rFonts w:ascii="Segoe UI" w:eastAsia="Times New Roman" w:hAnsi="Segoe UI" w:cs="Segoe UI"/>
+          <w:color w:val="161616"/>
+          <w:kern w:val="0"/>
+          <w:sz w:val="24"/>
+          <w:szCs w:val="24"/>
+          <w14:ligatures w14:val="none"/>
+        </w:rPr>
+        <w:t>A simple table structure will:</w:t>
+      </w:r>
+    </w:p>
+    <w:p>
+      <w:pPr>
+        <w:numPr>
+          <w:ilvl w:val="0"/>
+          <w:numId w:val="4"/>
+        </w:numPr>
+        <w:shd w:val="clear" w:color="auto" w:fill="FFFFFF"/>
+        <w:spacing w:before="100" w:beforeAutospacing="1" w:after="100" w:afterAutospacing="1" w:line="240" w:lineRule="auto"/>
+        <w:ind w:left="1290"/>
+        <w:rPr>
+          <w:rFonts w:ascii="Segoe UI" w:eastAsia="Times New Roman" w:hAnsi="Segoe UI" w:cs="Segoe UI"/>
+          <w:color w:val="161616"/>
+          <w:kern w:val="0"/>
+          <w:sz w:val="24"/>
+          <w:szCs w:val="24"/>
+          <w14:ligatures w14:val="none"/>
+        </w:rPr>
+      </w:pPr>
+      <w:r>
+        <w:rPr>
+          <w:rFonts w:ascii="Segoe UI" w:eastAsia="Times New Roman" w:hAnsi="Segoe UI" w:cs="Segoe UI"/>
+          <w:color w:val="161616"/>
+          <w:kern w:val="0"/>
+          <w:sz w:val="24"/>
+          <w:szCs w:val="24"/>
+          <w14:ligatures w14:val="none"/>
+        </w:rPr>
+        <w:t>Be simple to navigate because of column and table properties that are specific and user-friendly.</w:t>
+      </w:r>
+    </w:p>
+    <w:p>
+      <w:pPr>
+        <w:numPr>
+          <w:ilvl w:val="0"/>
+          <w:numId w:val="4"/>
+        </w:numPr>
+        <w:shd w:val="clear" w:color="auto" w:fill="FFFFFF"/>
+        <w:spacing w:before="100" w:beforeAutospacing="1" w:after="100" w:afterAutospacing="1" w:line="240" w:lineRule="auto"/>
+        <w:ind w:left="1290"/>
+        <w:rPr>
+          <w:rFonts w:ascii="Segoe UI" w:eastAsia="Times New Roman" w:hAnsi="Segoe UI" w:cs="Segoe UI"/>
+          <w:color w:val="161616"/>
+          <w:kern w:val="0"/>
+          <w:sz w:val="24"/>
+          <w:szCs w:val="24"/>
+          <w14:ligatures w14:val="none"/>
+        </w:rPr>
+      </w:pPr>
+      <w:r>
+        <w:rPr>
+          <w:rFonts w:ascii="Segoe UI" w:eastAsia="Times New Roman" w:hAnsi="Segoe UI" w:cs="Segoe UI"/>
+          <w:color w:val="161616"/>
+          <w:kern w:val="0"/>
+          <w:sz w:val="24"/>
+          <w:szCs w:val="24"/>
+          <w14:ligatures w14:val="none"/>
+        </w:rPr>
+        <w:t>Have merged or appended tables to simplify the tables within your data structure.</w:t>
+      </w:r>
+    </w:p>
+    <w:p>
+      <w:pPr>
+        <w:numPr>
+          <w:ilvl w:val="0"/>
+          <w:numId w:val="4"/>
+        </w:numPr>
+        <w:shd w:val="clear" w:color="auto" w:fill="FFFFFF"/>
+        <w:spacing w:before="100" w:beforeAutospacing="1" w:after="100" w:afterAutospacing="1" w:line="240" w:lineRule="auto"/>
+        <w:ind w:left="1290"/>
+        <w:rPr>
+          <w:rFonts w:ascii="Segoe UI" w:eastAsia="Times New Roman" w:hAnsi="Segoe UI" w:cs="Segoe UI"/>
+          <w:color w:val="161616"/>
+          <w:kern w:val="0"/>
+          <w:sz w:val="24"/>
+          <w:szCs w:val="24"/>
+          <w14:ligatures w14:val="none"/>
+        </w:rPr>
+      </w:pPr>
+      <w:r>
+        <w:rPr>
+          <w:rFonts w:ascii="Segoe UI" w:eastAsia="Times New Roman" w:hAnsi="Segoe UI" w:cs="Segoe UI"/>
+          <w:color w:val="161616"/>
+          <w:kern w:val="0"/>
+          <w:sz w:val="24"/>
+          <w:szCs w:val="24"/>
+          <w14:ligatures w14:val="none"/>
+        </w:rPr>
+        <w:t>Have good-quality relationships between tables that make sense.</w:t>
+      </w:r>
+    </w:p>
+    <w:p>
+      <w:pPr>
+        <w:shd w:val="clear" w:color="auto" w:fill="FFFFFF"/>
+        <w:spacing w:before="100" w:beforeAutospacing="1" w:after="100" w:afterAutospacing="1" w:line="240" w:lineRule="auto"/>
+        <w:rPr>
+          <w:rFonts w:ascii="Segoe UI" w:eastAsia="Times New Roman" w:hAnsi="Segoe UI" w:cs="Segoe UI"/>
+          <w:color w:val="161616"/>
+          <w:kern w:val="0"/>
+          <w:sz w:val="24"/>
+          <w:szCs w:val="24"/>
+          <w14:ligatures w14:val="none"/>
+        </w:rPr>
+      </w:pPr>
+      <w:r>
+        <w:rPr>
+          <w:rFonts w:ascii="Segoe UI" w:eastAsia="Times New Roman" w:hAnsi="Segoe UI" w:cs="Segoe UI"/>
+          <w:color w:val="161616"/>
+          <w:kern w:val="0"/>
+          <w:sz w:val="24"/>
+          <w:szCs w:val="24"/>
+          <w14:ligatures w14:val="none"/>
+        </w:rPr>
+        <w:t>The following sections further explain how you might work with your tables to ensure a simple and readable table structure.</w:t>
+      </w:r>
+    </w:p>
+    <w:p>
+      <w:pPr>
+        <w:shd w:val="clear" w:color="auto" w:fill="FFFFFF"/>
+        <w:spacing w:before="480" w:after="180" w:line="240" w:lineRule="auto"/>
+        <w:outlineLvl w:val="1"/>
+        <w:rPr>
+          <w:rFonts w:ascii="Segoe UI" w:eastAsia="Times New Roman" w:hAnsi="Segoe UI" w:cs="Segoe UI"/>
+          <w:b/>
+          <w:bCs/>
+          <w:color w:val="161616"/>
+          <w:kern w:val="0"/>
+          <w:sz w:val="36"/>
+          <w:szCs w:val="36"/>
+          <w14:ligatures w14:val="none"/>
+        </w:rPr>
+      </w:pPr>
+      <w:r>
+        <w:rPr>
+          <w:rFonts w:ascii="Segoe UI" w:eastAsia="Times New Roman" w:hAnsi="Segoe UI" w:cs="Segoe UI"/>
+          <w:b/>
+          <w:bCs/>
+          <w:color w:val="161616"/>
+          <w:kern w:val="0"/>
+          <w:sz w:val="36"/>
+          <w:szCs w:val="36"/>
+          <w14:ligatures w14:val="none"/>
+        </w:rPr>
+        <w:t xml:space="preserve">Configure data model and build relationships between </w:t>
+      </w:r>
+      <w:proofErr w:type="gramStart"/>
+      <w:r>
+        <w:rPr>
+          <w:rFonts w:ascii="Segoe UI" w:eastAsia="Times New Roman" w:hAnsi="Segoe UI" w:cs="Segoe UI"/>
+          <w:b/>
+          <w:bCs/>
+          <w:color w:val="161616"/>
+          <w:kern w:val="0"/>
+          <w:sz w:val="36"/>
+          <w:szCs w:val="36"/>
+          <w14:ligatures w14:val="none"/>
+        </w:rPr>
+        <w:t>tables</w:t>
+      </w:r>
+      <w:proofErr w:type="gramEnd"/>
+    </w:p>
+    <w:p>
+      <w:pPr>
+        <w:shd w:val="clear" w:color="auto" w:fill="FFFFFF"/>
+        <w:spacing w:before="100" w:beforeAutospacing="1" w:after="100" w:afterAutospacing="1" w:line="240" w:lineRule="auto"/>
+        <w:rPr>
+          <w:rFonts w:ascii="Segoe UI" w:eastAsia="Times New Roman" w:hAnsi="Segoe UI" w:cs="Segoe UI"/>
+          <w:color w:val="161616"/>
+          <w:kern w:val="0"/>
+          <w:sz w:val="24"/>
+          <w:szCs w:val="24"/>
+          <w14:ligatures w14:val="none"/>
+        </w:rPr>
+      </w:pPr>
+      <w:proofErr w:type="gramStart"/>
+      <w:r>
+        <w:rPr>
+          <w:rFonts w:ascii="Segoe UI" w:eastAsia="Times New Roman" w:hAnsi="Segoe UI" w:cs="Segoe UI"/>
+          <w:color w:val="161616"/>
+          <w:kern w:val="0"/>
+          <w:sz w:val="24"/>
+          <w:szCs w:val="24"/>
+          <w14:ligatures w14:val="none"/>
+        </w:rPr>
+        <w:t>Assuming that</w:t>
+      </w:r>
+      <w:proofErr w:type="gramEnd"/>
+      <w:r>
+        <w:rPr>
+          <w:rFonts w:ascii="Segoe UI" w:eastAsia="Times New Roman" w:hAnsi="Segoe UI" w:cs="Segoe UI"/>
+          <w:color w:val="161616"/>
+          <w:kern w:val="0"/>
+          <w:sz w:val="24"/>
+          <w:szCs w:val="24"/>
+          <w14:ligatures w14:val="none"/>
+        </w:rPr>
+        <w:t xml:space="preserve"> you've already retrieved your data and cleaned it in Power Query, you can then go to the </w:t>
+      </w:r>
+      <w:r>
+        <w:rPr>
+          <w:rFonts w:ascii="Segoe UI" w:eastAsia="Times New Roman" w:hAnsi="Segoe UI" w:cs="Segoe UI"/>
+          <w:b/>
+          <w:bCs/>
+          <w:color w:val="161616"/>
+          <w:kern w:val="0"/>
+          <w:sz w:val="24"/>
+          <w:szCs w:val="24"/>
+          <w14:ligatures w14:val="none"/>
+        </w:rPr>
+        <w:t>Model</w:t>
+      </w:r>
+      <w:r>
+        <w:rPr>
+          <w:rFonts w:ascii="Segoe UI" w:eastAsia="Times New Roman" w:hAnsi="Segoe UI" w:cs="Segoe UI"/>
+          <w:color w:val="161616"/>
+          <w:kern w:val="0"/>
+          <w:sz w:val="24"/>
+          <w:szCs w:val="24"/>
+          <w14:ligatures w14:val="none"/>
+        </w:rPr>
+        <w:t> tab, where the data model is located. The following image shows how the relationship between the </w:t>
+      </w:r>
+      <w:r>
+        <w:rPr>
+          <w:rFonts w:ascii="Segoe UI" w:eastAsia="Times New Roman" w:hAnsi="Segoe UI" w:cs="Segoe UI"/>
+          <w:b/>
+          <w:bCs/>
+          <w:color w:val="161616"/>
+          <w:kern w:val="0"/>
+          <w:sz w:val="24"/>
+          <w:szCs w:val="24"/>
+          <w14:ligatures w14:val="none"/>
+        </w:rPr>
+        <w:t>Order</w:t>
+      </w:r>
+      <w:r>
+        <w:rPr>
+          <w:rFonts w:ascii="Segoe UI" w:eastAsia="Times New Roman" w:hAnsi="Segoe UI" w:cs="Segoe UI"/>
+          <w:color w:val="161616"/>
+          <w:kern w:val="0"/>
+          <w:sz w:val="24"/>
+          <w:szCs w:val="24"/>
+          <w14:ligatures w14:val="none"/>
+        </w:rPr>
+        <w:t> and </w:t>
+      </w:r>
+      <w:r>
+        <w:rPr>
+          <w:rFonts w:ascii="Segoe UI" w:eastAsia="Times New Roman" w:hAnsi="Segoe UI" w:cs="Segoe UI"/>
+          <w:b/>
+          <w:bCs/>
+          <w:color w:val="161616"/>
+          <w:kern w:val="0"/>
+          <w:sz w:val="24"/>
+          <w:szCs w:val="24"/>
+          <w14:ligatures w14:val="none"/>
+        </w:rPr>
+        <w:t>Sales</w:t>
+      </w:r>
+      <w:r>
+        <w:rPr>
+          <w:rFonts w:ascii="Segoe UI" w:eastAsia="Times New Roman" w:hAnsi="Segoe UI" w:cs="Segoe UI"/>
+          <w:color w:val="161616"/>
+          <w:kern w:val="0"/>
+          <w:sz w:val="24"/>
+          <w:szCs w:val="24"/>
+          <w14:ligatures w14:val="none"/>
+        </w:rPr>
+        <w:t> tables can be seen through the </w:t>
+      </w:r>
+      <w:proofErr w:type="spellStart"/>
+      <w:r>
+        <w:rPr>
+          <w:rFonts w:ascii="Segoe UI" w:eastAsia="Times New Roman" w:hAnsi="Segoe UI" w:cs="Segoe UI"/>
+          <w:b/>
+          <w:bCs/>
+          <w:color w:val="161616"/>
+          <w:kern w:val="0"/>
+          <w:sz w:val="24"/>
+          <w:szCs w:val="24"/>
+          <w14:ligatures w14:val="none"/>
+        </w:rPr>
+        <w:t>OrderDate</w:t>
+      </w:r>
+      <w:proofErr w:type="spellEnd"/>
+      <w:r>
+        <w:rPr>
+          <w:rFonts w:ascii="Segoe UI" w:eastAsia="Times New Roman" w:hAnsi="Segoe UI" w:cs="Segoe UI"/>
+          <w:color w:val="161616"/>
+          <w:kern w:val="0"/>
+          <w:sz w:val="24"/>
+          <w:szCs w:val="24"/>
+          <w14:ligatures w14:val="none"/>
+        </w:rPr>
+        <w:t> column.</w:t>
+      </w:r>
+    </w:p>
+    <w:p>
+      <w:pPr>
+        <w:shd w:val="clear" w:color="auto" w:fill="FFFFFF"/>
+        <w:spacing w:before="100" w:beforeAutospacing="1" w:after="100" w:afterAutospacing="1" w:line="240" w:lineRule="auto"/>
+        <w:rPr>
+          <w:rFonts w:ascii="Segoe UI" w:eastAsia="Times New Roman" w:hAnsi="Segoe UI" w:cs="Segoe UI"/>
+          <w:color w:val="161616"/>
+          <w:kern w:val="0"/>
+          <w:sz w:val="24"/>
+          <w:szCs w:val="24"/>
+          <w14:ligatures w14:val="none"/>
+        </w:rPr>
+      </w:pPr>
+      <w:r>
+        <w:rPr>
+          <w:rFonts w:ascii="Segoe UI" w:eastAsia="Times New Roman" w:hAnsi="Segoe UI" w:cs="Segoe UI"/>
+          <w:noProof/>
+          <w:color w:val="0000FF"/>
+          <w:kern w:val="0"/>
+          <w:sz w:val="24"/>
+          <w:szCs w:val="24"/>
+          <w14:ligatures w14:val="none"/>
+        </w:rPr>
+        <w:lastRenderedPageBreak/>
+        <w:drawing>
+          <wp:inline distT="0" distB="0" distL="0" distR="0" wp14:anchorId="54620DB1" wp14:editId="29B41C9B">
+            <wp:extent cx="5943600" cy="3828415"/>
+            <wp:effectExtent l="0" t="0" r="0" b="635"/>
+            <wp:docPr id="1142978741" name="Picture 5" descr="Screenshot of data model with a two-way relationship between Sales and Order tables.">
+              <a:hlinkClick xmlns:a="http://schemas.openxmlformats.org/drawingml/2006/main" r:id="rId14"/>
+            </wp:docPr>
+            <wp:cNvGraphicFramePr>
+              <a:graphicFrameLocks xmlns:a="http://schemas.openxmlformats.org/drawingml/2006/main" noChangeAspect="1"/>
+            </wp:cNvGraphicFramePr>
+            <a:graphic xmlns:a="http://schemas.openxmlformats.org/drawingml/2006/main">
+              <a:graphicData uri="http://schemas.openxmlformats.org/drawingml/2006/picture">
+                <pic:pic xmlns:pic="http://schemas.openxmlformats.org/drawingml/2006/picture">
+                  <pic:nvPicPr>
+                    <pic:cNvPr id="0" name="Picture 2" descr="Screenshot of data model with a two-way relationship between Sales and Order tables.">
+                      <a:hlinkClick r:id="rId14"/>
+                    </pic:cNvPr>
+                    <pic:cNvPicPr>
+                      <a:picLocks noChangeAspect="1" noChangeArrowheads="1"/>
+                    </pic:cNvPicPr>
+                  </pic:nvPicPr>
+                  <pic:blipFill>
+                    <a:blip r:embed="rId15">
+                      <a:extLst>
+                        <a:ext uri="{28A0092B-C50C-407E-A947-70E740481C1C}">
+                          <a14:useLocalDpi xmlns:a14="http://schemas.microsoft.com/office/drawing/2010/main" val="0"/>
+                        </a:ext>
+                      </a:extLst>
+                    </a:blip>
+                    <a:srcRect/>
+                    <a:stretch>
+                      <a:fillRect/>
+                    </a:stretch>
+                  </pic:blipFill>
+                  <pic:spPr bwMode="auto">
+                    <a:xfrm>
+                      <a:off x="0" y="0"/>
+                      <a:ext cx="5943600" cy="3828415"/>
+                    </a:xfrm>
+                    <a:prstGeom prst="rect">
+                      <a:avLst/>
+                    </a:prstGeom>
+                    <a:noFill/>
+                    <a:ln>
+                      <a:noFill/>
+                    </a:ln>
+                  </pic:spPr>
+                </pic:pic>
+              </a:graphicData>
+            </a:graphic>
+          </wp:inline>
+        </w:drawing>
+      </w:r>
+    </w:p>
+    <w:p>
+      <w:pPr>
+        <w:shd w:val="clear" w:color="auto" w:fill="FFFFFF"/>
+        <w:spacing w:before="100" w:beforeAutospacing="1" w:after="100" w:afterAutospacing="1" w:line="240" w:lineRule="auto"/>
+        <w:rPr>
+          <w:rFonts w:ascii="Segoe UI" w:eastAsia="Times New Roman" w:hAnsi="Segoe UI" w:cs="Segoe UI"/>
+          <w:color w:val="161616"/>
+          <w:kern w:val="0"/>
+          <w:sz w:val="24"/>
+          <w:szCs w:val="24"/>
+          <w14:ligatures w14:val="none"/>
+        </w:rPr>
+      </w:pPr>
+      <w:r>
+        <w:rPr>
+          <w:rFonts w:ascii="Segoe UI" w:eastAsia="Times New Roman" w:hAnsi="Segoe UI" w:cs="Segoe UI"/>
+          <w:color w:val="161616"/>
+          <w:kern w:val="0"/>
+          <w:sz w:val="24"/>
+          <w:szCs w:val="24"/>
+          <w14:ligatures w14:val="none"/>
+        </w:rPr>
+        <w:t>To manage these relationships, go to </w:t>
+      </w:r>
+      <w:r>
+        <w:rPr>
+          <w:rFonts w:ascii="Segoe UI" w:eastAsia="Times New Roman" w:hAnsi="Segoe UI" w:cs="Segoe UI"/>
+          <w:b/>
+          <w:bCs/>
+          <w:color w:val="161616"/>
+          <w:kern w:val="0"/>
+          <w:sz w:val="24"/>
+          <w:szCs w:val="24"/>
+          <w14:ligatures w14:val="none"/>
+        </w:rPr>
+        <w:t>Manage Relationships</w:t>
+      </w:r>
+      <w:r>
+        <w:rPr>
+          <w:rFonts w:ascii="Segoe UI" w:eastAsia="Times New Roman" w:hAnsi="Segoe UI" w:cs="Segoe UI"/>
+          <w:color w:val="161616"/>
+          <w:kern w:val="0"/>
+          <w:sz w:val="24"/>
+          <w:szCs w:val="24"/>
+          <w14:ligatures w14:val="none"/>
+        </w:rPr>
+        <w:t> on the ribbon, where the following window will appear.</w:t>
+      </w:r>
+    </w:p>
+    <w:p>
+      <w:pPr>
+        <w:shd w:val="clear" w:color="auto" w:fill="FFFFFF"/>
+        <w:spacing w:before="100" w:beforeAutospacing="1" w:after="100" w:afterAutospacing="1" w:line="240" w:lineRule="auto"/>
+        <w:rPr>
+          <w:rFonts w:ascii="Segoe UI" w:eastAsia="Times New Roman" w:hAnsi="Segoe UI" w:cs="Segoe UI"/>
+          <w:color w:val="161616"/>
+          <w:kern w:val="0"/>
+          <w:sz w:val="24"/>
+          <w:szCs w:val="24"/>
+          <w14:ligatures w14:val="none"/>
+        </w:rPr>
+      </w:pPr>
+      <w:r>
+        <w:rPr>
+          <w:rFonts w:ascii="Segoe UI" w:eastAsia="Times New Roman" w:hAnsi="Segoe UI" w:cs="Segoe UI"/>
+          <w:noProof/>
+          <w:color w:val="0000FF"/>
+          <w:kern w:val="0"/>
+          <w:sz w:val="24"/>
+          <w:szCs w:val="24"/>
+          <w14:ligatures w14:val="none"/>
+        </w:rPr>
+        <w:lastRenderedPageBreak/>
+        <w:drawing>
+          <wp:inline distT="0" distB="0" distL="0" distR="0" wp14:anchorId="50B43503" wp14:editId="6304D295">
+            <wp:extent cx="5943600" cy="4203065"/>
+            <wp:effectExtent l="0" t="0" r="0" b="6985"/>
+            <wp:docPr id="1365268478" name="Picture 4" descr="Screenshot of Manage Relationships in Model view.">
+              <a:hlinkClick xmlns:a="http://schemas.openxmlformats.org/drawingml/2006/main" r:id="rId16"/>
+            </wp:docPr>
+            <wp:cNvGraphicFramePr>
+              <a:graphicFrameLocks xmlns:a="http://schemas.openxmlformats.org/drawingml/2006/main" noChangeAspect="1"/>
+            </wp:cNvGraphicFramePr>
+            <a:graphic xmlns:a="http://schemas.openxmlformats.org/drawingml/2006/main">
+              <a:graphicData uri="http://schemas.openxmlformats.org/drawingml/2006/picture">
+                <pic:pic xmlns:pic="http://schemas.openxmlformats.org/drawingml/2006/picture">
+                  <pic:nvPicPr>
+                    <pic:cNvPr id="0" name="Picture 3" descr="Screenshot of Manage Relationships in Model view.">
+                      <a:hlinkClick r:id="rId16"/>
+                    </pic:cNvPr>
+                    <pic:cNvPicPr>
+                      <a:picLocks noChangeAspect="1" noChangeArrowheads="1"/>
+                    </pic:cNvPicPr>
+                  </pic:nvPicPr>
+                  <pic:blipFill>
+                    <a:blip r:embed="rId17" cstate="print">
+                      <a:extLst>
+                        <a:ext uri="{28A0092B-C50C-407E-A947-70E740481C1C}">
+                          <a14:useLocalDpi xmlns:a14="http://schemas.microsoft.com/office/drawing/2010/main" val="0"/>
+                        </a:ext>
+                      </a:extLst>
+                    </a:blip>
+                    <a:srcRect/>
+                    <a:stretch>
+                      <a:fillRect/>
+                    </a:stretch>
+                  </pic:blipFill>
+                  <pic:spPr bwMode="auto">
+                    <a:xfrm>
+                      <a:off x="0" y="0"/>
+                      <a:ext cx="5943600" cy="4203065"/>
+                    </a:xfrm>
+                    <a:prstGeom prst="rect">
+                      <a:avLst/>
+                    </a:prstGeom>
+                    <a:noFill/>
+                    <a:ln>
+                      <a:noFill/>
+                    </a:ln>
+                  </pic:spPr>
+                </pic:pic>
+              </a:graphicData>
+            </a:graphic>
+          </wp:inline>
+        </w:drawing>
+      </w:r>
+    </w:p>
+    <w:p>
+      <w:pPr>
+        <w:shd w:val="clear" w:color="auto" w:fill="FFFFFF"/>
+        <w:spacing w:before="100" w:beforeAutospacing="1" w:after="100" w:afterAutospacing="1" w:line="240" w:lineRule="auto"/>
+        <w:rPr>
+          <w:rFonts w:ascii="Segoe UI" w:eastAsia="Times New Roman" w:hAnsi="Segoe UI" w:cs="Segoe UI"/>
+          <w:color w:val="161616"/>
+          <w:kern w:val="0"/>
+          <w:sz w:val="24"/>
+          <w:szCs w:val="24"/>
+          <w14:ligatures w14:val="none"/>
+        </w:rPr>
+      </w:pPr>
+      <w:r>
+        <w:rPr>
+          <w:rFonts w:ascii="Segoe UI" w:eastAsia="Times New Roman" w:hAnsi="Segoe UI" w:cs="Segoe UI"/>
+          <w:color w:val="161616"/>
+          <w:kern w:val="0"/>
+          <w:sz w:val="24"/>
+          <w:szCs w:val="24"/>
+          <w14:ligatures w14:val="none"/>
+        </w:rPr>
+        <w:t xml:space="preserve">In this view, you can create, edit, and delete relationships between tables </w:t>
+      </w:r>
+      <w:proofErr w:type="gramStart"/>
+      <w:r>
+        <w:rPr>
+          <w:rFonts w:ascii="Segoe UI" w:eastAsia="Times New Roman" w:hAnsi="Segoe UI" w:cs="Segoe UI"/>
+          <w:color w:val="161616"/>
+          <w:kern w:val="0"/>
+          <w:sz w:val="24"/>
+          <w:szCs w:val="24"/>
+          <w14:ligatures w14:val="none"/>
+        </w:rPr>
+        <w:t>and also</w:t>
+      </w:r>
+      <w:proofErr w:type="gramEnd"/>
+      <w:r>
+        <w:rPr>
+          <w:rFonts w:ascii="Segoe UI" w:eastAsia="Times New Roman" w:hAnsi="Segoe UI" w:cs="Segoe UI"/>
+          <w:color w:val="161616"/>
+          <w:kern w:val="0"/>
+          <w:sz w:val="24"/>
+          <w:szCs w:val="24"/>
+          <w14:ligatures w14:val="none"/>
+        </w:rPr>
+        <w:t xml:space="preserve"> autodetect relationships that already exist. When you load your data into Power BI, the </w:t>
+      </w:r>
+      <w:r>
+        <w:rPr>
+          <w:rFonts w:ascii="Segoe UI" w:eastAsia="Times New Roman" w:hAnsi="Segoe UI" w:cs="Segoe UI"/>
+          <w:b/>
+          <w:bCs/>
+          <w:color w:val="161616"/>
+          <w:kern w:val="0"/>
+          <w:sz w:val="24"/>
+          <w:szCs w:val="24"/>
+          <w14:ligatures w14:val="none"/>
+        </w:rPr>
+        <w:t>Autodetect</w:t>
+      </w:r>
+      <w:r>
+        <w:rPr>
+          <w:rFonts w:ascii="Segoe UI" w:eastAsia="Times New Roman" w:hAnsi="Segoe UI" w:cs="Segoe UI"/>
+          <w:color w:val="161616"/>
+          <w:kern w:val="0"/>
+          <w:sz w:val="24"/>
+          <w:szCs w:val="24"/>
+          <w14:ligatures w14:val="none"/>
+        </w:rPr>
+        <w:t> feature will help you establish relationships between columns that are named similarly. Relationships can be inactive or active. Only one active relationship can exist between tables, which is discussed in a future module.</w:t>
+      </w:r>
+    </w:p>
+    <w:p>
+      <w:pPr>
+        <w:shd w:val="clear" w:color="auto" w:fill="FFFFFF"/>
+        <w:spacing w:before="100" w:beforeAutospacing="1" w:after="100" w:afterAutospacing="1" w:line="240" w:lineRule="auto"/>
+        <w:rPr>
+          <w:rFonts w:ascii="Segoe UI" w:eastAsia="Times New Roman" w:hAnsi="Segoe UI" w:cs="Segoe UI"/>
+          <w:color w:val="161616"/>
+          <w:kern w:val="0"/>
+          <w:sz w:val="24"/>
+          <w:szCs w:val="24"/>
+          <w14:ligatures w14:val="none"/>
+        </w:rPr>
+      </w:pPr>
+      <w:r>
+        <w:rPr>
+          <w:rFonts w:ascii="Segoe UI" w:eastAsia="Times New Roman" w:hAnsi="Segoe UI" w:cs="Segoe UI"/>
+          <w:color w:val="161616"/>
+          <w:kern w:val="0"/>
+          <w:sz w:val="24"/>
+          <w:szCs w:val="24"/>
+          <w14:ligatures w14:val="none"/>
+        </w:rPr>
+        <w:t>While the </w:t>
+      </w:r>
+      <w:r>
+        <w:rPr>
+          <w:rFonts w:ascii="Segoe UI" w:eastAsia="Times New Roman" w:hAnsi="Segoe UI" w:cs="Segoe UI"/>
+          <w:b/>
+          <w:bCs/>
+          <w:color w:val="161616"/>
+          <w:kern w:val="0"/>
+          <w:sz w:val="24"/>
+          <w:szCs w:val="24"/>
+          <w14:ligatures w14:val="none"/>
+        </w:rPr>
+        <w:t>Manage Relationships</w:t>
+      </w:r>
+      <w:r>
+        <w:rPr>
+          <w:rFonts w:ascii="Segoe UI" w:eastAsia="Times New Roman" w:hAnsi="Segoe UI" w:cs="Segoe UI"/>
+          <w:color w:val="161616"/>
+          <w:kern w:val="0"/>
+          <w:sz w:val="24"/>
+          <w:szCs w:val="24"/>
+          <w14:ligatures w14:val="none"/>
+        </w:rPr>
+        <w:t> feature allows you to configure relationships between tables, you can also configure table and column properties to ensure organization in your table structure.</w:t>
+      </w:r>
+    </w:p>
+    <w:p>
+      <w:pPr>
+        <w:shd w:val="clear" w:color="auto" w:fill="FFFFFF"/>
+        <w:spacing w:before="480" w:after="180" w:line="240" w:lineRule="auto"/>
+        <w:outlineLvl w:val="1"/>
+        <w:rPr>
+          <w:rFonts w:ascii="Segoe UI" w:eastAsia="Times New Roman" w:hAnsi="Segoe UI" w:cs="Segoe UI"/>
+          <w:b/>
+          <w:bCs/>
+          <w:color w:val="161616"/>
+          <w:kern w:val="0"/>
+          <w:sz w:val="36"/>
+          <w:szCs w:val="36"/>
+          <w14:ligatures w14:val="none"/>
+        </w:rPr>
+      </w:pPr>
+      <w:r>
+        <w:rPr>
+          <w:rFonts w:ascii="Segoe UI" w:eastAsia="Times New Roman" w:hAnsi="Segoe UI" w:cs="Segoe UI"/>
+          <w:b/>
+          <w:bCs/>
+          <w:color w:val="161616"/>
+          <w:kern w:val="0"/>
+          <w:sz w:val="36"/>
+          <w:szCs w:val="36"/>
+          <w14:ligatures w14:val="none"/>
+        </w:rPr>
+        <w:t xml:space="preserve">Configure table and column </w:t>
+      </w:r>
+      <w:proofErr w:type="gramStart"/>
+      <w:r>
+        <w:rPr>
+          <w:rFonts w:ascii="Segoe UI" w:eastAsia="Times New Roman" w:hAnsi="Segoe UI" w:cs="Segoe UI"/>
+          <w:b/>
+          <w:bCs/>
+          <w:color w:val="161616"/>
+          <w:kern w:val="0"/>
+          <w:sz w:val="36"/>
+          <w:szCs w:val="36"/>
+          <w14:ligatures w14:val="none"/>
+        </w:rPr>
+        <w:t>properties</w:t>
+      </w:r>
+      <w:proofErr w:type="gramEnd"/>
+    </w:p>
+    <w:p>
+      <w:pPr>
+        <w:shd w:val="clear" w:color="auto" w:fill="FFFFFF"/>
+        <w:spacing w:before="100" w:beforeAutospacing="1" w:after="100" w:afterAutospacing="1" w:line="240" w:lineRule="auto"/>
+        <w:rPr>
+          <w:rFonts w:ascii="Segoe UI" w:eastAsia="Times New Roman" w:hAnsi="Segoe UI" w:cs="Segoe UI"/>
+          <w:color w:val="161616"/>
+          <w:kern w:val="0"/>
+          <w:sz w:val="24"/>
+          <w:szCs w:val="24"/>
+          <w14:ligatures w14:val="none"/>
+        </w:rPr>
+      </w:pPr>
+      <w:r>
+        <w:rPr>
+          <w:rFonts w:ascii="Segoe UI" w:eastAsia="Times New Roman" w:hAnsi="Segoe UI" w:cs="Segoe UI"/>
+          <w:color w:val="161616"/>
+          <w:kern w:val="0"/>
+          <w:sz w:val="24"/>
+          <w:szCs w:val="24"/>
+          <w14:ligatures w14:val="none"/>
+        </w:rPr>
+        <w:t>The </w:t>
+      </w:r>
+      <w:r>
+        <w:rPr>
+          <w:rFonts w:ascii="Segoe UI" w:eastAsia="Times New Roman" w:hAnsi="Segoe UI" w:cs="Segoe UI"/>
+          <w:b/>
+          <w:bCs/>
+          <w:color w:val="161616"/>
+          <w:kern w:val="0"/>
+          <w:sz w:val="24"/>
+          <w:szCs w:val="24"/>
+          <w14:ligatures w14:val="none"/>
+        </w:rPr>
+        <w:t>Model</w:t>
+      </w:r>
+      <w:r>
+        <w:rPr>
+          <w:rFonts w:ascii="Segoe UI" w:eastAsia="Times New Roman" w:hAnsi="Segoe UI" w:cs="Segoe UI"/>
+          <w:color w:val="161616"/>
+          <w:kern w:val="0"/>
+          <w:sz w:val="24"/>
+          <w:szCs w:val="24"/>
+          <w14:ligatures w14:val="none"/>
+        </w:rPr>
+        <w:t xml:space="preserve"> view in Power BI desktop provides many options within the column properties that you can view or update. A simple method to get to this menu to update the tables and fields is by </w:t>
+      </w:r>
+      <w:proofErr w:type="spellStart"/>
+      <w:r>
+        <w:rPr>
+          <w:rFonts w:ascii="Segoe UI" w:eastAsia="Times New Roman" w:hAnsi="Segoe UI" w:cs="Segoe UI"/>
+          <w:color w:val="161616"/>
+          <w:kern w:val="0"/>
+          <w:sz w:val="24"/>
+          <w:szCs w:val="24"/>
+          <w14:ligatures w14:val="none"/>
+        </w:rPr>
+        <w:t>Ctrl+clicking</w:t>
+      </w:r>
+      <w:proofErr w:type="spellEnd"/>
+      <w:r>
+        <w:rPr>
+          <w:rFonts w:ascii="Segoe UI" w:eastAsia="Times New Roman" w:hAnsi="Segoe UI" w:cs="Segoe UI"/>
+          <w:color w:val="161616"/>
+          <w:kern w:val="0"/>
+          <w:sz w:val="24"/>
+          <w:szCs w:val="24"/>
+          <w14:ligatures w14:val="none"/>
+        </w:rPr>
+        <w:t xml:space="preserve"> or </w:t>
+      </w:r>
+      <w:proofErr w:type="spellStart"/>
+      <w:r>
+        <w:rPr>
+          <w:rFonts w:ascii="Segoe UI" w:eastAsia="Times New Roman" w:hAnsi="Segoe UI" w:cs="Segoe UI"/>
+          <w:color w:val="161616"/>
+          <w:kern w:val="0"/>
+          <w:sz w:val="24"/>
+          <w:szCs w:val="24"/>
+          <w14:ligatures w14:val="none"/>
+        </w:rPr>
+        <w:t>Shift+clicking</w:t>
+      </w:r>
+      <w:proofErr w:type="spellEnd"/>
+      <w:r>
+        <w:rPr>
+          <w:rFonts w:ascii="Segoe UI" w:eastAsia="Times New Roman" w:hAnsi="Segoe UI" w:cs="Segoe UI"/>
+          <w:color w:val="161616"/>
+          <w:kern w:val="0"/>
+          <w:sz w:val="24"/>
+          <w:szCs w:val="24"/>
+          <w14:ligatures w14:val="none"/>
+        </w:rPr>
+        <w:t xml:space="preserve"> items on this page.</w:t>
+      </w:r>
+    </w:p>
+    <w:p>
+      <w:pPr>
+        <w:shd w:val="clear" w:color="auto" w:fill="FFFFFF"/>
+        <w:spacing w:before="100" w:beforeAutospacing="1" w:after="100" w:afterAutospacing="1" w:line="240" w:lineRule="auto"/>
+        <w:rPr>
+          <w:rFonts w:ascii="Segoe UI" w:eastAsia="Times New Roman" w:hAnsi="Segoe UI" w:cs="Segoe UI"/>
+          <w:color w:val="161616"/>
+          <w:kern w:val="0"/>
+          <w:sz w:val="24"/>
+          <w:szCs w:val="24"/>
+          <w14:ligatures w14:val="none"/>
+        </w:rPr>
+      </w:pPr>
+      <w:r>
+        <w:rPr>
+          <w:rFonts w:ascii="Segoe UI" w:eastAsia="Times New Roman" w:hAnsi="Segoe UI" w:cs="Segoe UI"/>
+          <w:noProof/>
+          <w:color w:val="0000FF"/>
+          <w:kern w:val="0"/>
+          <w:sz w:val="24"/>
+          <w:szCs w:val="24"/>
+          <w14:ligatures w14:val="none"/>
+        </w:rPr>
+        <mc:AlternateContent>
+          <mc:Choice Requires="wps">
+            <w:drawing>
+              <wp:inline distT="0" distB="0" distL="0" distR="0" wp14:anchorId="2C629BA4" wp14:editId="2831BFC8">
+                <wp:extent cx="308610" cy="308610"/>
+                <wp:effectExtent l="0" t="0" r="0" b="0"/>
+                <wp:docPr id="1866963364" name="Rectangle 3" descr="Screenshot of the column properties dialog.">
+                  <a:hlinkClick xmlns:a="http://schemas.openxmlformats.org/drawingml/2006/main" r:id="rId18"/>
+                </wp:docPr>
+                <wp:cNvGraphicFramePr>
+                  <a:graphicFrameLocks xmlns:a="http://schemas.openxmlformats.org/drawingml/2006/main" noChangeAspect="1"/>
+                </wp:cNvGraphicFramePr>
+                <a:graphic xmlns:a="http://schemas.openxmlformats.org/drawingml/2006/main">
+                  <a:graphicData uri="http://schemas.microsoft.com/office/word/2010/wordprocessingShape">
+                    <wps:wsp>
+                      <wps:cNvSpPr>
+                        <a:spLocks noChangeAspect="1" noChangeArrowheads="1"/>
+                      </wps:cNvSpPr>
+                      <wps:spPr bwMode="auto">
+                        <a:xfrm>
+                          <a:off x="0" y="0"/>
+                          <a:ext cx="308610" cy="308610"/>
+                        </a:xfrm>
+                        <a:prstGeom prst="rect">
+                          <a:avLst/>
+                        </a:prstGeom>
+                        <a:noFill/>
+                        <a:ln>
+                          <a:noFill/>
+                        </a:ln>
+                        <a:extLst>
+                          <a:ext uri="{909E8E84-426E-40DD-AFC4-6F175D3DCCD1}">
+                            <a14:hiddenFill xmlns:a14="http://schemas.microsoft.com/office/drawing/2010/main">
+                              <a:solidFill>
+                                <a:srgbClr val="FFFFFF"/>
+                              </a:solidFill>
+                            </a14:hiddenFill>
+                          </a:ext>
+                          <a:ext uri="{91240B29-F687-4F45-9708-019B960494DF}">
+                            <a14:hiddenLine xmlns:a14="http://schemas.microsoft.com/office/drawing/2010/main" w="9525">
+                              <a:solidFill>
+                                <a:srgbClr val="000000"/>
+                              </a:solidFill>
+                              <a:miter lim="800000"/>
+                              <a:headEnd/>
+                              <a:tailEnd/>
+                            </a14:hiddenLine>
+                          </a:ext>
+                        </a:extLst>
+                      </wps:spPr>
+                      <wps:bodyPr rot="0" vert="horz" wrap="square" lIns="91440" tIns="45720" rIns="91440" bIns="45720" anchor="t" anchorCtr="0" upright="1">
+                        <a:noAutofit/>
+                      </wps:bodyPr>
+                    </wps:wsp>
+                  </a:graphicData>
+                </a:graphic>
+              </wp:inline>
+            </w:drawing>
+          </mc:Choice>
+          <mc:Fallback>
+            <w:pict>
+              <v:rect w14:anchorId="70D716AD" id="Rectangle 3" o:spid="_x0000_s1026" alt="Screenshot of the column properties dialog." href="https://learn.microsoft.com/en-us/training/modules/design-model-power-bi/media/02-configure-properties-03-ss.png#lightbox" style="width:24.3pt;height:24.3pt;visibility:visible;mso-wrap-style:square;mso-left-percent:-10001;mso-top-percent:-10001;mso-position-horizontal:absolute;mso-position-horizontal-relative:char;mso-position-vertical:absolute;mso-position-vertical-relative:line;mso-left-percent:-10001;mso-top-percent:-10001;v-text-anchor:top" o:gfxdata="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" o:button="t" filled="f" stroked="f">
+                <v:fill o:detectmouseclick="t"/>
+                <o:lock v:ext="edit" aspectratio="t"/>
+                <w10:anchorlock/>
+              </v:rect>
+            </w:pict>
+          </mc:Fallback>
+        </mc:AlternateContent>
+      </w:r>
+    </w:p>
+    <w:p>
+      <w:pPr>
+        <w:shd w:val="clear" w:color="auto" w:fill="FFFFFF"/>
+        <w:spacing w:before="100" w:beforeAutospacing="1" w:after="100" w:afterAutospacing="1" w:line="240" w:lineRule="auto"/>
+        <w:rPr>
+          <w:rFonts w:ascii="Segoe UI" w:eastAsia="Times New Roman" w:hAnsi="Segoe UI" w:cs="Segoe UI"/>
+          <w:color w:val="161616"/>
+          <w:kern w:val="0"/>
+          <w:sz w:val="24"/>
+          <w:szCs w:val="24"/>
+          <w14:ligatures w14:val="none"/>
+        </w:rPr>
+      </w:pPr>
+      <w:r>
+        <w:rPr>
+          <w:rFonts w:ascii="Segoe UI" w:eastAsia="Times New Roman" w:hAnsi="Segoe UI" w:cs="Segoe UI"/>
+          <w:color w:val="161616"/>
+          <w:kern w:val="0"/>
+          <w:sz w:val="24"/>
+          <w:szCs w:val="24"/>
+          <w14:ligatures w14:val="none"/>
+        </w:rPr>
+        <w:lastRenderedPageBreak/>
+        <w:t>Under the </w:t>
+      </w:r>
+      <w:r>
+        <w:rPr>
+          <w:rFonts w:ascii="Segoe UI" w:eastAsia="Times New Roman" w:hAnsi="Segoe UI" w:cs="Segoe UI"/>
+          <w:b/>
+          <w:bCs/>
+          <w:color w:val="161616"/>
+          <w:kern w:val="0"/>
+          <w:sz w:val="24"/>
+          <w:szCs w:val="24"/>
+          <w14:ligatures w14:val="none"/>
+        </w:rPr>
+        <w:t>General</w:t>
+      </w:r>
+      <w:r>
+        <w:rPr>
+          <w:rFonts w:ascii="Segoe UI" w:eastAsia="Times New Roman" w:hAnsi="Segoe UI" w:cs="Segoe UI"/>
+          <w:color w:val="161616"/>
+          <w:kern w:val="0"/>
+          <w:sz w:val="24"/>
+          <w:szCs w:val="24"/>
+          <w14:ligatures w14:val="none"/>
+        </w:rPr>
+        <w:t> tab, you can:</w:t>
+      </w:r>
+    </w:p>
+    <w:p>
+      <w:pPr>
+        <w:numPr>
+          <w:ilvl w:val="0"/>
+          <w:numId w:val="5"/>
+        </w:numPr>
+        <w:shd w:val="clear" w:color="auto" w:fill="FFFFFF"/>
+        <w:spacing w:before="100" w:beforeAutospacing="1" w:after="100" w:afterAutospacing="1" w:line="240" w:lineRule="auto"/>
+        <w:ind w:left="1290"/>
+        <w:rPr>
+          <w:rFonts w:ascii="Segoe UI" w:eastAsia="Times New Roman" w:hAnsi="Segoe UI" w:cs="Segoe UI"/>
+          <w:color w:val="161616"/>
+          <w:kern w:val="0"/>
+          <w:sz w:val="24"/>
+          <w:szCs w:val="24"/>
+          <w14:ligatures w14:val="none"/>
+        </w:rPr>
+      </w:pPr>
+      <w:r>
+        <w:rPr>
+          <w:rFonts w:ascii="Segoe UI" w:eastAsia="Times New Roman" w:hAnsi="Segoe UI" w:cs="Segoe UI"/>
+          <w:color w:val="161616"/>
+          <w:kern w:val="0"/>
+          <w:sz w:val="24"/>
+          <w:szCs w:val="24"/>
+          <w14:ligatures w14:val="none"/>
+        </w:rPr>
+        <w:t>Edit the name and description of the column.</w:t>
+      </w:r>
+    </w:p>
+    <w:p>
+      <w:pPr>
+        <w:numPr>
+          <w:ilvl w:val="0"/>
+          <w:numId w:val="5"/>
+        </w:numPr>
+        <w:shd w:val="clear" w:color="auto" w:fill="FFFFFF"/>
+        <w:spacing w:before="100" w:beforeAutospacing="1" w:after="100" w:afterAutospacing="1" w:line="240" w:lineRule="auto"/>
+        <w:ind w:left="1290"/>
+        <w:rPr>
+          <w:rFonts w:ascii="Segoe UI" w:eastAsia="Times New Roman" w:hAnsi="Segoe UI" w:cs="Segoe UI"/>
+          <w:color w:val="161616"/>
+          <w:kern w:val="0"/>
+          <w:sz w:val="24"/>
+          <w:szCs w:val="24"/>
+          <w14:ligatures w14:val="none"/>
+        </w:rPr>
+      </w:pPr>
+      <w:r>
+        <w:rPr>
+          <w:rFonts w:ascii="Segoe UI" w:eastAsia="Times New Roman" w:hAnsi="Segoe UI" w:cs="Segoe UI"/>
+          <w:color w:val="161616"/>
+          <w:kern w:val="0"/>
+          <w:sz w:val="24"/>
+          <w:szCs w:val="24"/>
+          <w14:ligatures w14:val="none"/>
+        </w:rPr>
+        <w:t>Add synonyms that can be used to identify the column when you are using the Q&amp;A feature.</w:t>
+      </w:r>
+    </w:p>
+    <w:p>
+      <w:pPr>
+        <w:numPr>
+          <w:ilvl w:val="0"/>
+          <w:numId w:val="5"/>
+        </w:numPr>
+        <w:shd w:val="clear" w:color="auto" w:fill="FFFFFF"/>
+        <w:spacing w:before="100" w:beforeAutospacing="1" w:after="100" w:afterAutospacing="1" w:line="240" w:lineRule="auto"/>
+        <w:ind w:left="1290"/>
+        <w:rPr>
+          <w:rFonts w:ascii="Segoe UI" w:eastAsia="Times New Roman" w:hAnsi="Segoe UI" w:cs="Segoe UI"/>
+          <w:color w:val="161616"/>
+          <w:kern w:val="0"/>
+          <w:sz w:val="24"/>
+          <w:szCs w:val="24"/>
+          <w14:ligatures w14:val="none"/>
+        </w:rPr>
+      </w:pPr>
+      <w:r>
+        <w:rPr>
+          <w:rFonts w:ascii="Segoe UI" w:eastAsia="Times New Roman" w:hAnsi="Segoe UI" w:cs="Segoe UI"/>
+          <w:color w:val="161616"/>
+          <w:kern w:val="0"/>
+          <w:sz w:val="24"/>
+          <w:szCs w:val="24"/>
+          <w14:ligatures w14:val="none"/>
+        </w:rPr>
+        <w:t>Add a column into a folder to further organize the table structure.</w:t>
+      </w:r>
+    </w:p>
+    <w:p>
+      <w:pPr>
+        <w:numPr>
+          <w:ilvl w:val="0"/>
+          <w:numId w:val="5"/>
+        </w:numPr>
+        <w:shd w:val="clear" w:color="auto" w:fill="FFFFFF"/>
+        <w:spacing w:before="100" w:beforeAutospacing="1" w:after="100" w:afterAutospacing="1" w:line="240" w:lineRule="auto"/>
+        <w:ind w:left="1290"/>
+        <w:rPr>
+          <w:rFonts w:ascii="Segoe UI" w:eastAsia="Times New Roman" w:hAnsi="Segoe UI" w:cs="Segoe UI"/>
+          <w:color w:val="161616"/>
+          <w:kern w:val="0"/>
+          <w:sz w:val="24"/>
+          <w:szCs w:val="24"/>
+          <w14:ligatures w14:val="none"/>
+        </w:rPr>
+      </w:pPr>
+      <w:r>
+        <w:rPr>
+          <w:rFonts w:ascii="Segoe UI" w:eastAsia="Times New Roman" w:hAnsi="Segoe UI" w:cs="Segoe UI"/>
+          <w:color w:val="161616"/>
+          <w:kern w:val="0"/>
+          <w:sz w:val="24"/>
+          <w:szCs w:val="24"/>
+          <w14:ligatures w14:val="none"/>
+        </w:rPr>
+        <w:t>Hide or show the column.</w:t>
+      </w:r>
+    </w:p>
+    <w:p>
+      <w:pPr>
+        <w:shd w:val="clear" w:color="auto" w:fill="FFFFFF"/>
+        <w:spacing w:before="100" w:beforeAutospacing="1" w:after="100" w:afterAutospacing="1" w:line="240" w:lineRule="auto"/>
+        <w:rPr>
+          <w:rFonts w:ascii="Segoe UI" w:eastAsia="Times New Roman" w:hAnsi="Segoe UI" w:cs="Segoe UI"/>
+          <w:color w:val="161616"/>
+          <w:kern w:val="0"/>
+          <w:sz w:val="24"/>
+          <w:szCs w:val="24"/>
+          <w14:ligatures w14:val="none"/>
+        </w:rPr>
+      </w:pPr>
+      <w:r>
+        <w:rPr>
+          <w:rFonts w:ascii="Segoe UI" w:eastAsia="Times New Roman" w:hAnsi="Segoe UI" w:cs="Segoe UI"/>
+          <w:color w:val="161616"/>
+          <w:kern w:val="0"/>
+          <w:sz w:val="24"/>
+          <w:szCs w:val="24"/>
+          <w14:ligatures w14:val="none"/>
+        </w:rPr>
+        <w:t>Under the </w:t>
+      </w:r>
+      <w:r>
+        <w:rPr>
+          <w:rFonts w:ascii="Segoe UI" w:eastAsia="Times New Roman" w:hAnsi="Segoe UI" w:cs="Segoe UI"/>
+          <w:b/>
+          <w:bCs/>
+          <w:color w:val="161616"/>
+          <w:kern w:val="0"/>
+          <w:sz w:val="24"/>
+          <w:szCs w:val="24"/>
+          <w14:ligatures w14:val="none"/>
+        </w:rPr>
+        <w:t>Formatting</w:t>
+      </w:r>
+      <w:r>
+        <w:rPr>
+          <w:rFonts w:ascii="Segoe UI" w:eastAsia="Times New Roman" w:hAnsi="Segoe UI" w:cs="Segoe UI"/>
+          <w:color w:val="161616"/>
+          <w:kern w:val="0"/>
+          <w:sz w:val="24"/>
+          <w:szCs w:val="24"/>
+          <w14:ligatures w14:val="none"/>
+        </w:rPr>
+        <w:t> tab, you can:</w:t>
+      </w:r>
+    </w:p>
+    <w:p>
+      <w:pPr>
+        <w:numPr>
+          <w:ilvl w:val="0"/>
+          <w:numId w:val="6"/>
+        </w:numPr>
+        <w:shd w:val="clear" w:color="auto" w:fill="FFFFFF"/>
+        <w:spacing w:before="100" w:beforeAutospacing="1" w:after="100" w:afterAutospacing="1" w:line="240" w:lineRule="auto"/>
+        <w:ind w:left="1290"/>
+        <w:rPr>
+          <w:rFonts w:ascii="Segoe UI" w:eastAsia="Times New Roman" w:hAnsi="Segoe UI" w:cs="Segoe UI"/>
+          <w:color w:val="161616"/>
+          <w:kern w:val="0"/>
+          <w:sz w:val="24"/>
+          <w:szCs w:val="24"/>
+          <w14:ligatures w14:val="none"/>
+        </w:rPr>
+      </w:pPr>
+      <w:r>
+        <w:rPr>
+          <w:rFonts w:ascii="Segoe UI" w:eastAsia="Times New Roman" w:hAnsi="Segoe UI" w:cs="Segoe UI"/>
+          <w:color w:val="161616"/>
+          <w:kern w:val="0"/>
+          <w:sz w:val="24"/>
+          <w:szCs w:val="24"/>
+          <w14:ligatures w14:val="none"/>
+        </w:rPr>
+        <w:t>Change the data type.</w:t>
+      </w:r>
+    </w:p>
+    <w:p>
+      <w:pPr>
+        <w:numPr>
+          <w:ilvl w:val="0"/>
+          <w:numId w:val="6"/>
+        </w:numPr>
+        <w:shd w:val="clear" w:color="auto" w:fill="FFFFFF"/>
+        <w:spacing w:before="100" w:beforeAutospacing="1" w:after="100" w:afterAutospacing="1" w:line="240" w:lineRule="auto"/>
+        <w:ind w:left="1290"/>
+        <w:rPr>
+          <w:rFonts w:ascii="Segoe UI" w:eastAsia="Times New Roman" w:hAnsi="Segoe UI" w:cs="Segoe UI"/>
+          <w:color w:val="161616"/>
+          <w:kern w:val="0"/>
+          <w:sz w:val="24"/>
+          <w:szCs w:val="24"/>
+          <w14:ligatures w14:val="none"/>
+        </w:rPr>
+      </w:pPr>
+      <w:r>
+        <w:rPr>
+          <w:rFonts w:ascii="Segoe UI" w:eastAsia="Times New Roman" w:hAnsi="Segoe UI" w:cs="Segoe UI"/>
+          <w:color w:val="161616"/>
+          <w:kern w:val="0"/>
+          <w:sz w:val="24"/>
+          <w:szCs w:val="24"/>
+          <w14:ligatures w14:val="none"/>
+        </w:rPr>
+        <w:t>Format the date.</w:t>
+      </w:r>
+    </w:p>
+    <w:p>
+      <w:pPr>
+        <w:shd w:val="clear" w:color="auto" w:fill="FFFFFF"/>
+        <w:spacing w:before="100" w:beforeAutospacing="1" w:after="100" w:afterAutospacing="1" w:line="240" w:lineRule="auto"/>
+        <w:rPr>
+          <w:rFonts w:ascii="Segoe UI" w:eastAsia="Times New Roman" w:hAnsi="Segoe UI" w:cs="Segoe UI"/>
+          <w:color w:val="161616"/>
+          <w:kern w:val="0"/>
+          <w:sz w:val="24"/>
+          <w:szCs w:val="24"/>
+          <w14:ligatures w14:val="none"/>
+        </w:rPr>
+      </w:pPr>
+      <w:r>
+        <w:rPr>
+          <w:rFonts w:ascii="Segoe UI" w:eastAsia="Times New Roman" w:hAnsi="Segoe UI" w:cs="Segoe UI"/>
+          <w:color w:val="161616"/>
+          <w:kern w:val="0"/>
+          <w:sz w:val="24"/>
+          <w:szCs w:val="24"/>
+          <w14:ligatures w14:val="none"/>
+        </w:rPr>
+        <w:t>For instance, suppose that the dates in your column are formatted, as seen in the previous screenshot, in the form of "Wednesday, March 14, 2001". If you want to change the format so that the date was in the "mm/dd/</w:t>
+      </w:r>
+      <w:proofErr w:type="spellStart"/>
+      <w:r>
+        <w:rPr>
+          <w:rFonts w:ascii="Segoe UI" w:eastAsia="Times New Roman" w:hAnsi="Segoe UI" w:cs="Segoe UI"/>
+          <w:color w:val="161616"/>
+          <w:kern w:val="0"/>
+          <w:sz w:val="24"/>
+          <w:szCs w:val="24"/>
+          <w14:ligatures w14:val="none"/>
+        </w:rPr>
+        <w:t>yyyy</w:t>
+      </w:r>
+      <w:proofErr w:type="spellEnd"/>
+      <w:r>
+        <w:rPr>
+          <w:rFonts w:ascii="Segoe UI" w:eastAsia="Times New Roman" w:hAnsi="Segoe UI" w:cs="Segoe UI"/>
+          <w:color w:val="161616"/>
+          <w:kern w:val="0"/>
+          <w:sz w:val="24"/>
+          <w:szCs w:val="24"/>
+          <w14:ligatures w14:val="none"/>
+        </w:rPr>
+        <w:t xml:space="preserve">" format, you </w:t>
+      </w:r>
+      <w:proofErr w:type="gramStart"/>
+      <w:r>
+        <w:rPr>
+          <w:rFonts w:ascii="Segoe UI" w:eastAsia="Times New Roman" w:hAnsi="Segoe UI" w:cs="Segoe UI"/>
+          <w:color w:val="161616"/>
+          <w:kern w:val="0"/>
+          <w:sz w:val="24"/>
+          <w:szCs w:val="24"/>
+          <w14:ligatures w14:val="none"/>
+        </w:rPr>
+        <w:t>would</w:t>
+      </w:r>
+      <w:proofErr w:type="gramEnd"/>
+      <w:r>
+        <w:rPr>
+          <w:rFonts w:ascii="Segoe UI" w:eastAsia="Times New Roman" w:hAnsi="Segoe UI" w:cs="Segoe UI"/>
+          <w:color w:val="161616"/>
+          <w:kern w:val="0"/>
+          <w:sz w:val="24"/>
+          <w:szCs w:val="24"/>
+          <w14:ligatures w14:val="none"/>
+        </w:rPr>
+        <w:t xml:space="preserve"> select the drop-down menu under </w:t>
+      </w:r>
+      <w:r>
+        <w:rPr>
+          <w:rFonts w:ascii="Segoe UI" w:eastAsia="Times New Roman" w:hAnsi="Segoe UI" w:cs="Segoe UI"/>
+          <w:b/>
+          <w:bCs/>
+          <w:color w:val="161616"/>
+          <w:kern w:val="0"/>
+          <w:sz w:val="24"/>
+          <w:szCs w:val="24"/>
+          <w14:ligatures w14:val="none"/>
+        </w:rPr>
+        <w:t>All date time formats</w:t>
+      </w:r>
+      <w:r>
+        <w:rPr>
+          <w:rFonts w:ascii="Segoe UI" w:eastAsia="Times New Roman" w:hAnsi="Segoe UI" w:cs="Segoe UI"/>
+          <w:color w:val="161616"/>
+          <w:kern w:val="0"/>
+          <w:sz w:val="24"/>
+          <w:szCs w:val="24"/>
+          <w14:ligatures w14:val="none"/>
+        </w:rPr>
+        <w:t> and then choose the appropriate date format, as shown in the following figure.</w:t>
+      </w:r>
+    </w:p>
+    <w:p>
+      <w:pPr>
+        <w:shd w:val="clear" w:color="auto" w:fill="FFFFFF"/>
+        <w:spacing w:before="100" w:beforeAutospacing="1" w:after="100" w:afterAutospacing="1" w:line="240" w:lineRule="auto"/>
+        <w:rPr>
+          <w:rFonts w:ascii="Segoe UI" w:eastAsia="Times New Roman" w:hAnsi="Segoe UI" w:cs="Segoe UI"/>
+          <w:color w:val="161616"/>
+          <w:kern w:val="0"/>
+          <w:sz w:val="24"/>
+          <w:szCs w:val="24"/>
+          <w14:ligatures w14:val="none"/>
+        </w:rPr>
+      </w:pPr>
+      <w:r>
+        <w:rPr>
+          <w:rFonts w:ascii="Segoe UI" w:eastAsia="Times New Roman" w:hAnsi="Segoe UI" w:cs="Segoe UI"/>
+          <w:noProof/>
+          <w:color w:val="0000FF"/>
+          <w:kern w:val="0"/>
+          <w:sz w:val="24"/>
+          <w:szCs w:val="24"/>
+          <w14:ligatures w14:val="none"/>
+        </w:rPr>
+        <w:lastRenderedPageBreak/>
+        <w:drawing>
+          <wp:inline distT="0" distB="0" distL="0" distR="0" wp14:anchorId="5DF9BD77" wp14:editId="22A49480">
+            <wp:extent cx="3999230" cy="8229600"/>
+            <wp:effectExtent l="0" t="0" r="1270" b="0"/>
+            <wp:docPr id="1414038810" name="Picture 2" descr="Screenshot of All date formats with mm/dd/yyyy selected.">
+              <a:hlinkClick xmlns:a="http://schemas.openxmlformats.org/drawingml/2006/main" r:id="rId19"/>
+            </wp:docPr>
+            <wp:cNvGraphicFramePr>
+              <a:graphicFrameLocks xmlns:a="http://schemas.openxmlformats.org/drawingml/2006/main" noChangeAspect="1"/>
+            </wp:cNvGraphicFramePr>
+            <a:graphic xmlns:a="http://schemas.openxmlformats.org/drawingml/2006/main">
+              <a:graphicData uri="http://schemas.openxmlformats.org/drawingml/2006/picture">
+                <pic:pic xmlns:pic="http://schemas.openxmlformats.org/drawingml/2006/picture">
+                  <pic:nvPicPr>
+                    <pic:cNvPr id="0" name="Picture 5" descr="Screenshot of All date formats with mm/dd/yyyy selected.">
+                      <a:hlinkClick r:id="rId19"/>
+                    </pic:cNvPr>
+                    <pic:cNvPicPr>
+                      <a:picLocks noChangeAspect="1" noChangeArrowheads="1"/>
+                    </pic:cNvPicPr>
+                  </pic:nvPicPr>
+                  <pic:blipFill>
+                    <a:blip r:embed="rId20">
+                      <a:extLst>
+                        <a:ext uri="{28A0092B-C50C-407E-A947-70E740481C1C}">
+                          <a14:useLocalDpi xmlns:a14="http://schemas.microsoft.com/office/drawing/2010/main" val="0"/>
+                        </a:ext>
+                      </a:extLst>
+                    </a:blip>
+                    <a:srcRect/>
+                    <a:stretch>
+                      <a:fillRect/>
+                    </a:stretch>
+                  </pic:blipFill>
+                  <pic:spPr bwMode="auto">
+                    <a:xfrm>
+                      <a:off x="0" y="0"/>
+                      <a:ext cx="3999230" cy="8229600"/>
+                    </a:xfrm>
+                    <a:prstGeom prst="rect">
+                      <a:avLst/>
+                    </a:prstGeom>
+                    <a:noFill/>
+                    <a:ln>
+                      <a:noFill/>
+                    </a:ln>
+                  </pic:spPr>
+                </pic:pic>
+              </a:graphicData>
+            </a:graphic>
+          </wp:inline>
+        </w:drawing>
+      </w:r>
+    </w:p>
+    <w:p>
+      <w:pPr>
+        <w:shd w:val="clear" w:color="auto" w:fill="FFFFFF"/>
+        <w:spacing w:before="100" w:beforeAutospacing="1" w:after="100" w:afterAutospacing="1" w:line="240" w:lineRule="auto"/>
+        <w:rPr>
+          <w:rFonts w:ascii="Segoe UI" w:eastAsia="Times New Roman" w:hAnsi="Segoe UI" w:cs="Segoe UI"/>
+          <w:color w:val="161616"/>
+          <w:kern w:val="0"/>
+          <w:sz w:val="24"/>
+          <w:szCs w:val="24"/>
+          <w14:ligatures w14:val="none"/>
+        </w:rPr>
+      </w:pPr>
+      <w:r>
+        <w:rPr>
+          <w:rFonts w:ascii="Segoe UI" w:eastAsia="Times New Roman" w:hAnsi="Segoe UI" w:cs="Segoe UI"/>
+          <w:color w:val="161616"/>
+          <w:kern w:val="0"/>
+          <w:sz w:val="24"/>
+          <w:szCs w:val="24"/>
+          <w14:ligatures w14:val="none"/>
+        </w:rPr>
+        <w:lastRenderedPageBreak/>
+        <w:t>After selecting the appropriate date format, return to the </w:t>
+      </w:r>
+      <w:r>
+        <w:rPr>
+          <w:rFonts w:ascii="Segoe UI" w:eastAsia="Times New Roman" w:hAnsi="Segoe UI" w:cs="Segoe UI"/>
+          <w:b/>
+          <w:bCs/>
+          <w:color w:val="161616"/>
+          <w:kern w:val="0"/>
+          <w:sz w:val="24"/>
+          <w:szCs w:val="24"/>
+          <w14:ligatures w14:val="none"/>
+        </w:rPr>
+        <w:t>Date</w:t>
+      </w:r>
+      <w:r>
+        <w:rPr>
+          <w:rFonts w:ascii="Segoe UI" w:eastAsia="Times New Roman" w:hAnsi="Segoe UI" w:cs="Segoe UI"/>
+          <w:color w:val="161616"/>
+          <w:kern w:val="0"/>
+          <w:sz w:val="24"/>
+          <w:szCs w:val="24"/>
+          <w14:ligatures w14:val="none"/>
+        </w:rPr>
+        <w:t> column, where you should see that the format has indeed changed, as shown in the following figure.</w:t>
+      </w:r>
+    </w:p>
+    <w:p>
+      <w:pPr>
+        <w:shd w:val="clear" w:color="auto" w:fill="FFFFFF"/>
+        <w:spacing w:before="100" w:beforeAutospacing="1" w:after="100" w:afterAutospacing="1" w:line="240" w:lineRule="auto"/>
+        <w:rPr>
+          <w:rFonts w:ascii="Segoe UI" w:eastAsia="Times New Roman" w:hAnsi="Segoe UI" w:cs="Segoe UI"/>
+          <w:color w:val="161616"/>
+          <w:kern w:val="0"/>
+          <w:sz w:val="24"/>
+          <w:szCs w:val="24"/>
+          <w14:ligatures w14:val="none"/>
+        </w:rPr>
+      </w:pPr>
+      <w:r>
+        <w:rPr>
+          <w:rFonts w:ascii="Segoe UI" w:eastAsia="Times New Roman" w:hAnsi="Segoe UI" w:cs="Segoe UI"/>
+          <w:noProof/>
+          <w:color w:val="0000FF"/>
+          <w:kern w:val="0"/>
+          <w:sz w:val="24"/>
+          <w:szCs w:val="24"/>
+          <w14:ligatures w14:val="none"/>
+        </w:rPr>
+        <w:drawing>
+          <wp:inline distT="0" distB="0" distL="0" distR="0" wp14:anchorId="50E664BB" wp14:editId="0C7BCD4F">
+            <wp:extent cx="1339850" cy="3263900"/>
+            <wp:effectExtent l="0" t="0" r="0" b="0"/>
+            <wp:docPr id="30696497" name="Picture 1" descr="Screenshot of the date column with the date format changed.">
+              <a:hlinkClick xmlns:a="http://schemas.openxmlformats.org/drawingml/2006/main" r:id="rId21"/>
+            </wp:docPr>
+            <wp:cNvGraphicFramePr>
+              <a:graphicFrameLocks xmlns:a="http://schemas.openxmlformats.org/drawingml/2006/main" noChangeAspect="1"/>
+            </wp:cNvGraphicFramePr>
+            <a:graphic xmlns:a="http://schemas.openxmlformats.org/drawingml/2006/main">
+              <a:graphicData uri="http://schemas.openxmlformats.org/drawingml/2006/picture">
+                <pic:pic xmlns:pic="http://schemas.openxmlformats.org/drawingml/2006/picture">
+                  <pic:nvPicPr>
+                    <pic:cNvPr id="0" name="Picture 6" descr="Screenshot of the date column with the date format changed.">
+                      <a:hlinkClick r:id="rId21"/>
+                    </pic:cNvPr>
+                    <pic:cNvPicPr>
+                      <a:picLocks noChangeAspect="1" noChangeArrowheads="1"/>
+                    </pic:cNvPicPr>
+                  </pic:nvPicPr>
+                  <pic:blipFill>
+                    <a:blip r:embed="rId22">
+                      <a:extLst>
+                        <a:ext uri="{28A0092B-C50C-407E-A947-70E740481C1C}">
+                          <a14:useLocalDpi xmlns:a14="http://schemas.microsoft.com/office/drawing/2010/main" val="0"/>
+                        </a:ext>
+                      </a:extLst>
+                    </a:blip>
+                    <a:srcRect/>
+                    <a:stretch>
+                      <a:fillRect/>
+                    </a:stretch>
+                  </pic:blipFill>
+                  <pic:spPr bwMode="auto">
+                    <a:xfrm>
+                      <a:off x="0" y="0"/>
+                      <a:ext cx="1339850" cy="3263900"/>
+                    </a:xfrm>
+                    <a:prstGeom prst="rect">
+                      <a:avLst/>
+                    </a:prstGeom>
+                    <a:noFill/>
+                    <a:ln>
+                      <a:noFill/>
+                    </a:ln>
+                  </pic:spPr>
+                </pic:pic>
+              </a:graphicData>
+            </a:graphic>
+          </wp:inline>
+        </w:drawing>
+      </w:r>
+    </w:p>
+    <w:p>
+      <w:pPr>
+        <w:shd w:val="clear" w:color="auto" w:fill="FFFFFF"/>
+        <w:spacing w:before="100" w:beforeAutospacing="1" w:after="100" w:afterAutospacing="1" w:line="240" w:lineRule="auto"/>
+        <w:rPr>
+          <w:rFonts w:ascii="Segoe UI" w:eastAsia="Times New Roman" w:hAnsi="Segoe UI" w:cs="Segoe UI"/>
+          <w:color w:val="161616"/>
+          <w:kern w:val="0"/>
+          <w:sz w:val="24"/>
+          <w:szCs w:val="24"/>
+          <w14:ligatures w14:val="none"/>
+        </w:rPr>
+      </w:pPr>
+      <w:r>
+        <w:rPr>
+          <w:rFonts w:ascii="Segoe UI" w:eastAsia="Times New Roman" w:hAnsi="Segoe UI" w:cs="Segoe UI"/>
+          <w:color w:val="161616"/>
+          <w:kern w:val="0"/>
+          <w:sz w:val="24"/>
+          <w:szCs w:val="24"/>
+          <w14:ligatures w14:val="none"/>
+        </w:rPr>
+        <w:t>Under the </w:t>
+      </w:r>
+      <w:r>
+        <w:rPr>
+          <w:rFonts w:ascii="Segoe UI" w:eastAsia="Times New Roman" w:hAnsi="Segoe UI" w:cs="Segoe UI"/>
+          <w:b/>
+          <w:bCs/>
+          <w:color w:val="161616"/>
+          <w:kern w:val="0"/>
+          <w:sz w:val="24"/>
+          <w:szCs w:val="24"/>
+          <w14:ligatures w14:val="none"/>
+        </w:rPr>
+        <w:t>Advanced</w:t>
+      </w:r>
+      <w:r>
+        <w:rPr>
+          <w:rFonts w:ascii="Segoe UI" w:eastAsia="Times New Roman" w:hAnsi="Segoe UI" w:cs="Segoe UI"/>
+          <w:color w:val="161616"/>
+          <w:kern w:val="0"/>
+          <w:sz w:val="24"/>
+          <w:szCs w:val="24"/>
+          <w14:ligatures w14:val="none"/>
+        </w:rPr>
+        <w:t> tab, you can:</w:t>
+      </w:r>
+    </w:p>
+    <w:p>
+      <w:pPr>
+        <w:numPr>
+          <w:ilvl w:val="0"/>
+          <w:numId w:val="7"/>
+        </w:numPr>
+        <w:shd w:val="clear" w:color="auto" w:fill="FFFFFF"/>
+        <w:spacing w:before="100" w:beforeAutospacing="1" w:after="100" w:afterAutospacing="1" w:line="240" w:lineRule="auto"/>
+        <w:ind w:left="1290"/>
+        <w:rPr>
+          <w:rFonts w:ascii="Segoe UI" w:eastAsia="Times New Roman" w:hAnsi="Segoe UI" w:cs="Segoe UI"/>
+          <w:color w:val="161616"/>
+          <w:kern w:val="0"/>
+          <w:sz w:val="24"/>
+          <w:szCs w:val="24"/>
+          <w14:ligatures w14:val="none"/>
+        </w:rPr>
+      </w:pPr>
+      <w:r>
+        <w:rPr>
+          <w:rFonts w:ascii="Segoe UI" w:eastAsia="Times New Roman" w:hAnsi="Segoe UI" w:cs="Segoe UI"/>
+          <w:color w:val="161616"/>
+          <w:kern w:val="0"/>
+          <w:sz w:val="24"/>
+          <w:szCs w:val="24"/>
+          <w14:ligatures w14:val="none"/>
+        </w:rPr>
+        <w:t>Sort by a specific column.</w:t>
+      </w:r>
+    </w:p>
+    <w:p>
+      <w:pPr>
+        <w:numPr>
+          <w:ilvl w:val="0"/>
+          <w:numId w:val="7"/>
+        </w:numPr>
+        <w:shd w:val="clear" w:color="auto" w:fill="FFFFFF"/>
+        <w:spacing w:before="100" w:beforeAutospacing="1" w:after="100" w:afterAutospacing="1" w:line="240" w:lineRule="auto"/>
+        <w:ind w:left="1290"/>
+        <w:rPr>
+          <w:rFonts w:ascii="Segoe UI" w:eastAsia="Times New Roman" w:hAnsi="Segoe UI" w:cs="Segoe UI"/>
+          <w:color w:val="161616"/>
+          <w:kern w:val="0"/>
+          <w:sz w:val="24"/>
+          <w:szCs w:val="24"/>
+          <w14:ligatures w14:val="none"/>
+        </w:rPr>
+      </w:pPr>
+      <w:r>
+        <w:rPr>
+          <w:rFonts w:ascii="Segoe UI" w:eastAsia="Times New Roman" w:hAnsi="Segoe UI" w:cs="Segoe UI"/>
+          <w:color w:val="161616"/>
+          <w:kern w:val="0"/>
+          <w:sz w:val="24"/>
+          <w:szCs w:val="24"/>
+          <w14:ligatures w14:val="none"/>
+        </w:rPr>
+        <w:t>Assign a specific category to the data.</w:t>
+      </w:r>
+    </w:p>
+    <w:p>
+      <w:pPr>
+        <w:numPr>
+          <w:ilvl w:val="0"/>
+          <w:numId w:val="7"/>
+        </w:numPr>
+        <w:shd w:val="clear" w:color="auto" w:fill="FFFFFF"/>
+        <w:spacing w:before="100" w:beforeAutospacing="1" w:after="100" w:afterAutospacing="1" w:line="240" w:lineRule="auto"/>
+        <w:ind w:left="1290"/>
+        <w:rPr>
+          <w:rFonts w:ascii="Segoe UI" w:eastAsia="Times New Roman" w:hAnsi="Segoe UI" w:cs="Segoe UI"/>
+          <w:color w:val="161616"/>
+          <w:kern w:val="0"/>
+          <w:sz w:val="24"/>
+          <w:szCs w:val="24"/>
+          <w14:ligatures w14:val="none"/>
+        </w:rPr>
+      </w:pPr>
+      <w:r>
+        <w:rPr>
+          <w:rFonts w:ascii="Segoe UI" w:eastAsia="Times New Roman" w:hAnsi="Segoe UI" w:cs="Segoe UI"/>
+          <w:color w:val="161616"/>
+          <w:kern w:val="0"/>
+          <w:sz w:val="24"/>
+          <w:szCs w:val="24"/>
+          <w14:ligatures w14:val="none"/>
+        </w:rPr>
+        <w:t>Summarize the data.</w:t>
+      </w:r>
+    </w:p>
+    <w:p>
+      <w:pPr>
+        <w:numPr>
+          <w:ilvl w:val="0"/>
+          <w:numId w:val="7"/>
+        </w:numPr>
+        <w:shd w:val="clear" w:color="auto" w:fill="FFFFFF"/>
+        <w:spacing w:before="100" w:beforeAutospacing="1" w:after="100" w:afterAutospacing="1" w:line="240" w:lineRule="auto"/>
+        <w:ind w:left="1290"/>
+        <w:rPr>
+          <w:rFonts w:ascii="Segoe UI" w:eastAsia="Times New Roman" w:hAnsi="Segoe UI" w:cs="Segoe UI"/>
+          <w:color w:val="161616"/>
+          <w:kern w:val="0"/>
+          <w:sz w:val="24"/>
+          <w:szCs w:val="24"/>
+          <w14:ligatures w14:val="none"/>
+        </w:rPr>
+      </w:pPr>
+      <w:r>
+        <w:rPr>
+          <w:rFonts w:ascii="Segoe UI" w:eastAsia="Times New Roman" w:hAnsi="Segoe UI" w:cs="Segoe UI"/>
+          <w:color w:val="161616"/>
+          <w:kern w:val="0"/>
+          <w:sz w:val="24"/>
+          <w:szCs w:val="24"/>
+          <w14:ligatures w14:val="none"/>
+        </w:rPr>
+        <w:t>Determine if the column or table contains null values.</w:t>
+      </w:r>
+    </w:p>
+    <w:p>
+      <w:pPr>
+        <w:shd w:val="clear" w:color="auto" w:fill="FFFFFF"/>
+        <w:spacing w:before="100" w:beforeAutospacing="1" w:after="100" w:afterAutospacing="1" w:line="240" w:lineRule="auto"/>
+        <w:rPr>
+          <w:rFonts w:ascii="Segoe UI" w:eastAsia="Times New Roman" w:hAnsi="Segoe UI" w:cs="Segoe UI"/>
+          <w:color w:val="161616"/>
+          <w:kern w:val="0"/>
+          <w:sz w:val="24"/>
+          <w:szCs w:val="24"/>
+          <w14:ligatures w14:val="none"/>
+        </w:rPr>
+      </w:pPr>
+      <w:r>
+        <w:rPr>
+          <w:rFonts w:ascii="Segoe UI" w:eastAsia="Times New Roman" w:hAnsi="Segoe UI" w:cs="Segoe UI"/>
+          <w:color w:val="161616"/>
+          <w:kern w:val="0"/>
+          <w:sz w:val="24"/>
+          <w:szCs w:val="24"/>
+          <w14:ligatures w14:val="none"/>
+        </w:rPr>
+        <w:t xml:space="preserve">Additionally, Power BI has a new functionality to update these properties on many tables and fields by </w:t>
+      </w:r>
+      <w:proofErr w:type="spellStart"/>
+      <w:r>
+        <w:rPr>
+          <w:rFonts w:ascii="Segoe UI" w:eastAsia="Times New Roman" w:hAnsi="Segoe UI" w:cs="Segoe UI"/>
+          <w:color w:val="161616"/>
+          <w:kern w:val="0"/>
+          <w:sz w:val="24"/>
+          <w:szCs w:val="24"/>
+          <w14:ligatures w14:val="none"/>
+        </w:rPr>
+        <w:t>Ctrl+clicking</w:t>
+      </w:r>
+      <w:proofErr w:type="spellEnd"/>
+      <w:r>
+        <w:rPr>
+          <w:rFonts w:ascii="Segoe UI" w:eastAsia="Times New Roman" w:hAnsi="Segoe UI" w:cs="Segoe UI"/>
+          <w:color w:val="161616"/>
+          <w:kern w:val="0"/>
+          <w:sz w:val="24"/>
+          <w:szCs w:val="24"/>
+          <w14:ligatures w14:val="none"/>
+        </w:rPr>
+        <w:t xml:space="preserve"> or </w:t>
+      </w:r>
+      <w:proofErr w:type="spellStart"/>
+      <w:r>
+        <w:rPr>
+          <w:rFonts w:ascii="Segoe UI" w:eastAsia="Times New Roman" w:hAnsi="Segoe UI" w:cs="Segoe UI"/>
+          <w:color w:val="161616"/>
+          <w:kern w:val="0"/>
+          <w:sz w:val="24"/>
+          <w:szCs w:val="24"/>
+          <w14:ligatures w14:val="none"/>
+        </w:rPr>
+        <w:t>Shift+clicking</w:t>
+      </w:r>
+      <w:proofErr w:type="spellEnd"/>
+      <w:r>
+        <w:rPr>
+          <w:rFonts w:ascii="Segoe UI" w:eastAsia="Times New Roman" w:hAnsi="Segoe UI" w:cs="Segoe UI"/>
+          <w:color w:val="161616"/>
+          <w:kern w:val="0"/>
+          <w:sz w:val="24"/>
+          <w:szCs w:val="24"/>
+          <w14:ligatures w14:val="none"/>
+        </w:rPr>
+        <w:t xml:space="preserve"> items.</w:t>
+      </w:r>
+    </w:p>
+    <w:p>
+      <w:pPr>
+        <w:shd w:val="clear" w:color="auto" w:fill="FFFFFF"/>
+        <w:spacing w:before="100" w:beforeAutospacing="1" w:after="100" w:afterAutospacing="1" w:line="240" w:lineRule="auto"/>
+        <w:rPr>
+          <w:rFonts w:ascii="Segoe UI" w:eastAsia="Times New Roman" w:hAnsi="Segoe UI" w:cs="Segoe UI"/>
+          <w:color w:val="161616"/>
+          <w:kern w:val="0"/>
+          <w:sz w:val="24"/>
+          <w:szCs w:val="24"/>
+          <w14:ligatures w14:val="none"/>
+        </w:rPr>
+      </w:pPr>
+      <w:r>
+        <w:rPr>
+          <w:rFonts w:ascii="Segoe UI" w:eastAsia="Times New Roman" w:hAnsi="Segoe UI" w:cs="Segoe UI"/>
+          <w:color w:val="161616"/>
+          <w:kern w:val="0"/>
+          <w:sz w:val="24"/>
+          <w:szCs w:val="24"/>
+          <w14:ligatures w14:val="none"/>
+        </w:rPr>
+        <w:t>These examples are only some of the many types of transformations that you can make to simplify the table structure. This step is important to take before you begin making your visuals so that you don't have to go back and forth when making formatting changes. This process of formatting and configuring tables can also be done in Power Query.</w:t>
+      </w:r>
+    </w:p>
+    <w:p>
+      <w:pPr>
+        <w:shd w:val="clear" w:color="auto" w:fill="FFFFFF"/>
+        <w:spacing w:after="0" w:line="240" w:lineRule="auto"/>
+        <w:rPr>
+          <w:rFonts w:ascii="Segoe UI" w:eastAsia="Times New Roman" w:hAnsi="Segoe UI" w:cs="Segoe UI"/>
+          <w:color w:val="161616"/>
+          <w:kern w:val="0"/>
+          <w:sz w:val="24"/>
+          <w:szCs w:val="24"/>
+          <w14:ligatures w14:val="none"/>
+        </w:rPr>
+      </w:pPr>
+      <w:r>
+        <w:rPr>
+          <w:rFonts w:ascii="Segoe UI" w:eastAsia="Times New Roman" w:hAnsi="Segoe UI" w:cs="Segoe UI"/>
+          <w:color w:val="161616"/>
+          <w:kern w:val="0"/>
+          <w:sz w:val="24"/>
+          <w:szCs w:val="24"/>
+          <w14:ligatures w14:val="none"/>
+        </w:rPr>
+        <w:pict w14:anchorId="31B3465B">
+          <v:rect id="_x0000_i1031" style="width:0;height:0" o:hralign="center" o:hrstd="t" o:hr="t" fillcolor="#a0a0a0" stroked="f"/>
+        </w:pict>
+      </w:r>
+    </w:p>
+    <w:p>
+      <w:pPr>
+        <w:shd w:val="clear" w:color="auto" w:fill="FFFFFF"/>
+        <w:spacing w:before="100" w:beforeAutospacing="1" w:after="100" w:afterAutospacing="1" w:line="240" w:lineRule="auto"/>
+        <w:outlineLvl w:val="1"/>
+        <w:rPr>
+          <w:rFonts w:ascii="Segoe UI" w:eastAsia="Times New Roman" w:hAnsi="Segoe UI" w:cs="Segoe UI"/>
+          <w:b/>
+          <w:bCs/>
+          <w:color w:val="161616"/>
+          <w:kern w:val="0"/>
+          <w:sz w:val="36"/>
+          <w:szCs w:val="36"/>
+          <w14:ligatures w14:val="none"/>
+        </w:rPr>
+      </w:pPr>
+      <w:r>
+        <w:rPr>
+          <w:rFonts w:ascii="Segoe UI" w:eastAsia="Times New Roman" w:hAnsi="Segoe UI" w:cs="Segoe UI"/>
+          <w:b/>
+          <w:bCs/>
+          <w:color w:val="161616"/>
+          <w:kern w:val="0"/>
+          <w:sz w:val="36"/>
+          <w:szCs w:val="36"/>
+          <w14:ligatures w14:val="none"/>
+        </w:rPr>
+        <w:t xml:space="preserve">Next unit: Create a date </w:t>
+      </w:r>
+      <w:proofErr w:type="gramStart"/>
+      <w:r>
+        <w:rPr>
+          <w:rFonts w:ascii="Segoe UI" w:eastAsia="Times New Roman" w:hAnsi="Segoe UI" w:cs="Segoe UI"/>
+          <w:b/>
+          <w:bCs/>
+          <w:color w:val="161616"/>
+          <w:kern w:val="0"/>
+          <w:sz w:val="36"/>
+          <w:szCs w:val="36"/>
+          <w14:ligatures w14:val="none"/>
+        </w:rPr>
+        <w:t>table</w:t>
+      </w:r>
+      <w:proofErr w:type="gramEnd"/>
     </w:p>
     <w:p/>
     <w:sectPr>
@@ -1181,6 +3248,304 @@
 <file path=word/numbering.xml><?xml version="1.0" encoding="utf-8"?>
 <w:numbering xmlns:wpc="http://schemas.microsoft.com/office/word/2010/wordprocessingCanvas" xmlns:cx="http://schemas.microsoft.com/office/drawing/2014/chartex" xmlns:cx1="http://schemas.microsoft.com/office/drawing/2015/9/8/chartex" xmlns:cx2="http://schemas.microsoft.com/office/drawing/2015/10/21/chartex" xmlns:cx3="http://schemas.microsoft.com/office/drawing/2016/5/9/chartex" xmlns:cx4="http://schemas.microsoft.com/office/drawing/2016/5/10/chartex" xmlns:cx5="http://schemas.microsoft.com/office/drawing/2016/5/11/chartex" xmlns:cx6="http://schemas.microsoft.com/office/drawing/2016/5/12/chartex" xmlns:cx7="http://schemas.microsoft.com/office/drawing/2016/5/13/chartex" xmlns:cx8="http://schemas.microsoft.com/office/drawing/2016/5/14/chartex" xmlns:mc="http://schemas.openxmlformats.org/markup-compatibility/2006" xmlns:aink="http://schemas.microsoft.com/office/drawing/2016/ink" xmlns:am3d="http://schemas.microsoft.com/office/drawing/2017/model3d" xmlns:o="urn:schemas-microsoft-com:office:office" xmlns:oel="http://schemas.microsoft.com/office/2019/extlst" xmlns:r="http://schemas.openxmlformats.org/officeDocument/2006/relationships" xmlns:m="http://schemas.openxmlformats.org/officeDocument/2006/math" xmlns:v="urn:schemas-microsoft-com:vml" xmlns:wp14="http://schemas.microsoft.com/office/word/2010/wordprocessingDrawing" xmlns:wp="http://schemas.openxmlformats.org/drawingml/2006/wordprocessingDrawing" xmlns:w10="urn:schemas-microsoft-com:office:word" xmlns:w="http://schemas.openxmlformats.org/wordprocessingml/2006/main" xmlns:w14="http://schemas.microsoft.com/office/word/2010/wordml" xmlns:w15="http://schemas.microsoft.com/office/word/2012/wordml" xmlns:w16cex="http://schemas.microsoft.com/office/word/2018/wordml/cex" xmlns:w16cid="http://schemas.microsoft.com/office/word/2016/wordml/cid" xmlns:w16="http://schemas.microsoft.com/office/word/2018/wordml" xmlns:w16du="http://schemas.microsoft.com/office/word/2023/wordml/word16du" xmlns:w16sdtdh="http://schemas.microsoft.com/office/word/2020/wordml/sdtdatahash" xmlns:w16se="http://schemas.microsoft.com/office/word/2015/wordml/symex" xmlns:wpg="http://schemas.microsoft.com/office/word/2010/wordprocessingGroup" xmlns:wpi="http://schemas.microsoft.com/office/word/2010/wordprocessingInk" xmlns:wne="http://schemas.microsoft.com/office/word/2006/wordml" xmlns:wps="http://schemas.microsoft.com/office/word/2010/wordprocessingShape" mc:Ignorable="w14 w15 w16se w16cid w16 w16cex w16sdtdh wp14">
   <w:abstractNum w:abstractNumId="0" w15:restartNumberingAfterBreak="0">
+    <w:nsid w:val="0972191E"/>
+    <w:multiLevelType w:val="multilevel"/>
+    <w:tmpl w:val="9DBE062C"/>
+    <w:lvl w:ilvl="0">
+      <w:start w:val="1"/>
+      <w:numFmt w:val="bullet"/>
+      <w:lvlText w:val=""/>
+      <w:lvlJc w:val="left"/>
+      <w:pPr>
+        <w:tabs>
+          <w:tab w:val="num" w:pos="720"/>
+        </w:tabs>
+        <w:ind w:left="720" w:hanging="360"/>
+      </w:pPr>
+      <w:rPr>
+        <w:rFonts w:ascii="Symbol" w:hAnsi="Symbol" w:hint="default"/>
+        <w:sz w:val="20"/>
+      </w:rPr>
+    </w:lvl>
+    <w:lvl w:ilvl="1" w:tentative="1">
+      <w:start w:val="1"/>
+      <w:numFmt w:val="bullet"/>
+      <w:lvlText w:val="o"/>
+      <w:lvlJc w:val="left"/>
+      <w:pPr>
+        <w:tabs>
+          <w:tab w:val="num" w:pos="1440"/>
+        </w:tabs>
+        <w:ind w:left="1440" w:hanging="360"/>
+      </w:pPr>
+      <w:rPr>
+        <w:rFonts w:ascii="Courier New" w:hAnsi="Courier New" w:hint="default"/>
+        <w:sz w:val="20"/>
+      </w:rPr>
+    </w:lvl>
+    <w:lvl w:ilvl="2" w:tentative="1">
+      <w:start w:val="1"/>
+      <w:numFmt w:val="bullet"/>
+      <w:lvlText w:val=""/>
+      <w:lvlJc w:val="left"/>
+      <w:pPr>
+        <w:tabs>
+          <w:tab w:val="num" w:pos="2160"/>
+        </w:tabs>
+        <w:ind w:left="2160" w:hanging="360"/>
+      </w:pPr>
+      <w:rPr>
+        <w:rFonts w:ascii="Wingdings" w:hAnsi="Wingdings" w:hint="default"/>
+        <w:sz w:val="20"/>
+      </w:rPr>
+    </w:lvl>
+    <w:lvl w:ilvl="3" w:tentative="1">
+      <w:start w:val="1"/>
+      <w:numFmt w:val="bullet"/>
+      <w:lvlText w:val=""/>
+      <w:lvlJc w:val="left"/>
+      <w:pPr>
+        <w:tabs>
+          <w:tab w:val="num" w:pos="2880"/>
+        </w:tabs>
+        <w:ind w:left="2880" w:hanging="360"/>
+      </w:pPr>
+      <w:rPr>
+        <w:rFonts w:ascii="Wingdings" w:hAnsi="Wingdings" w:hint="default"/>
+        <w:sz w:val="20"/>
+      </w:rPr>
+    </w:lvl>
+    <w:lvl w:ilvl="4" w:tentative="1">
+      <w:start w:val="1"/>
+      <w:numFmt w:val="bullet"/>
+      <w:lvlText w:val=""/>
+      <w:lvlJc w:val="left"/>
+      <w:pPr>
+        <w:tabs>
+          <w:tab w:val="num" w:pos="3600"/>
+        </w:tabs>
+        <w:ind w:left="3600" w:hanging="360"/>
+      </w:pPr>
+      <w:rPr>
+        <w:rFonts w:ascii="Wingdings" w:hAnsi="Wingdings" w:hint="default"/>
+        <w:sz w:val="20"/>
+      </w:rPr>
+    </w:lvl>
+    <w:lvl w:ilvl="5" w:tentative="1">
+      <w:start w:val="1"/>
+      <w:numFmt w:val="bullet"/>
+      <w:lvlText w:val=""/>
+      <w:lvlJc w:val="left"/>
+      <w:pPr>
+        <w:tabs>
+          <w:tab w:val="num" w:pos="4320"/>
+        </w:tabs>
+        <w:ind w:left="4320" w:hanging="360"/>
+      </w:pPr>
+      <w:rPr>
+        <w:rFonts w:ascii="Wingdings" w:hAnsi="Wingdings" w:hint="default"/>
+        <w:sz w:val="20"/>
+      </w:rPr>
+    </w:lvl>
+    <w:lvl w:ilvl="6" w:tentative="1">
+      <w:start w:val="1"/>
+      <w:numFmt w:val="bullet"/>
+      <w:lvlText w:val=""/>
+      <w:lvlJc w:val="left"/>
+      <w:pPr>
+        <w:tabs>
+          <w:tab w:val="num" w:pos="5040"/>
+        </w:tabs>
+        <w:ind w:left="5040" w:hanging="360"/>
+      </w:pPr>
+      <w:rPr>
+        <w:rFonts w:ascii="Wingdings" w:hAnsi="Wingdings" w:hint="default"/>
+        <w:sz w:val="20"/>
+      </w:rPr>
+    </w:lvl>
+    <w:lvl w:ilvl="7" w:tentative="1">
+      <w:start w:val="1"/>
+      <w:numFmt w:val="bullet"/>
+      <w:lvlText w:val=""/>
+      <w:lvlJc w:val="left"/>
+      <w:pPr>
+        <w:tabs>
+          <w:tab w:val="num" w:pos="5760"/>
+        </w:tabs>
+        <w:ind w:left="5760" w:hanging="360"/>
+      </w:pPr>
+      <w:rPr>
+        <w:rFonts w:ascii="Wingdings" w:hAnsi="Wingdings" w:hint="default"/>
+        <w:sz w:val="20"/>
+      </w:rPr>
+    </w:lvl>
+    <w:lvl w:ilvl="8" w:tentative="1">
+      <w:start w:val="1"/>
+      <w:numFmt w:val="bullet"/>
+      <w:lvlText w:val=""/>
+      <w:lvlJc w:val="left"/>
+      <w:pPr>
+        <w:tabs>
+          <w:tab w:val="num" w:pos="6480"/>
+        </w:tabs>
+        <w:ind w:left="6480" w:hanging="360"/>
+      </w:pPr>
+      <w:rPr>
+        <w:rFonts w:ascii="Wingdings" w:hAnsi="Wingdings" w:hint="default"/>
+        <w:sz w:val="20"/>
+      </w:rPr>
+    </w:lvl>
+  </w:abstractNum>
+  <w:abstractNum w:abstractNumId="1" w15:restartNumberingAfterBreak="0">
+    <w:nsid w:val="0D3D1D6C"/>
+    <w:multiLevelType w:val="multilevel"/>
+    <w:tmpl w:val="EA04328A"/>
+    <w:lvl w:ilvl="0">
+      <w:start w:val="1"/>
+      <w:numFmt w:val="bullet"/>
+      <w:lvlText w:val=""/>
+      <w:lvlJc w:val="left"/>
+      <w:pPr>
+        <w:tabs>
+          <w:tab w:val="num" w:pos="720"/>
+        </w:tabs>
+        <w:ind w:left="720" w:hanging="360"/>
+      </w:pPr>
+      <w:rPr>
+        <w:rFonts w:ascii="Symbol" w:hAnsi="Symbol" w:hint="default"/>
+        <w:sz w:val="20"/>
+      </w:rPr>
+    </w:lvl>
+    <w:lvl w:ilvl="1" w:tentative="1">
+      <w:start w:val="1"/>
+      <w:numFmt w:val="bullet"/>
+      <w:lvlText w:val="o"/>
+      <w:lvlJc w:val="left"/>
+      <w:pPr>
+        <w:tabs>
+          <w:tab w:val="num" w:pos="1440"/>
+        </w:tabs>
+        <w:ind w:left="1440" w:hanging="360"/>
+      </w:pPr>
+      <w:rPr>
+        <w:rFonts w:ascii="Courier New" w:hAnsi="Courier New" w:hint="default"/>
+        <w:sz w:val="20"/>
+      </w:rPr>
+    </w:lvl>
+    <w:lvl w:ilvl="2" w:tentative="1">
+      <w:start w:val="1"/>
+      <w:numFmt w:val="bullet"/>
+      <w:lvlText w:val=""/>
+      <w:lvlJc w:val="left"/>
+      <w:pPr>
+        <w:tabs>
+          <w:tab w:val="num" w:pos="2160"/>
+        </w:tabs>
+        <w:ind w:left="2160" w:hanging="360"/>
+      </w:pPr>
+      <w:rPr>
+        <w:rFonts w:ascii="Wingdings" w:hAnsi="Wingdings" w:hint="default"/>
+        <w:sz w:val="20"/>
+      </w:rPr>
+    </w:lvl>
+    <w:lvl w:ilvl="3" w:tentative="1">
+      <w:start w:val="1"/>
+      <w:numFmt w:val="bullet"/>
+      <w:lvlText w:val=""/>
+      <w:lvlJc w:val="left"/>
+      <w:pPr>
+        <w:tabs>
+          <w:tab w:val="num" w:pos="2880"/>
+        </w:tabs>
+        <w:ind w:left="2880" w:hanging="360"/>
+      </w:pPr>
+      <w:rPr>
+        <w:rFonts w:ascii="Wingdings" w:hAnsi="Wingdings" w:hint="default"/>
+        <w:sz w:val="20"/>
+      </w:rPr>
+    </w:lvl>
+    <w:lvl w:ilvl="4" w:tentative="1">
+      <w:start w:val="1"/>
+      <w:numFmt w:val="bullet"/>
+      <w:lvlText w:val=""/>
+      <w:lvlJc w:val="left"/>
+      <w:pPr>
+        <w:tabs>
+          <w:tab w:val="num" w:pos="3600"/>
+        </w:tabs>
+        <w:ind w:left="3600" w:hanging="360"/>
+      </w:pPr>
+      <w:rPr>
+        <w:rFonts w:ascii="Wingdings" w:hAnsi="Wingdings" w:hint="default"/>
+        <w:sz w:val="20"/>
+      </w:rPr>
+    </w:lvl>
+    <w:lvl w:ilvl="5" w:tentative="1">
+      <w:start w:val="1"/>
+      <w:numFmt w:val="bullet"/>
+      <w:lvlText w:val=""/>
+      <w:lvlJc w:val="left"/>
+      <w:pPr>
+        <w:tabs>
+          <w:tab w:val="num" w:pos="4320"/>
+        </w:tabs>
+        <w:ind w:left="4320" w:hanging="360"/>
+      </w:pPr>
+      <w:rPr>
+        <w:rFonts w:ascii="Wingdings" w:hAnsi="Wingdings" w:hint="default"/>
+        <w:sz w:val="20"/>
+      </w:rPr>
+    </w:lvl>
+    <w:lvl w:ilvl="6" w:tentative="1">
+      <w:start w:val="1"/>
+      <w:numFmt w:val="bullet"/>
+      <w:lvlText w:val=""/>
+      <w:lvlJc w:val="left"/>
+      <w:pPr>
+        <w:tabs>
+          <w:tab w:val="num" w:pos="5040"/>
+        </w:tabs>
+        <w:ind w:left="5040" w:hanging="360"/>
+      </w:pPr>
+      <w:rPr>
+        <w:rFonts w:ascii="Wingdings" w:hAnsi="Wingdings" w:hint="default"/>
+        <w:sz w:val="20"/>
+      </w:rPr>
+    </w:lvl>
+    <w:lvl w:ilvl="7" w:tentative="1">
+      <w:start w:val="1"/>
+      <w:numFmt w:val="bullet"/>
+      <w:lvlText w:val=""/>
+      <w:lvlJc w:val="left"/>
+      <w:pPr>
+        <w:tabs>
+          <w:tab w:val="num" w:pos="5760"/>
+        </w:tabs>
+        <w:ind w:left="5760" w:hanging="360"/>
+      </w:pPr>
+      <w:rPr>
+        <w:rFonts w:ascii="Wingdings" w:hAnsi="Wingdings" w:hint="default"/>
+        <w:sz w:val="20"/>
+      </w:rPr>
+    </w:lvl>
+    <w:lvl w:ilvl="8" w:tentative="1">
+      <w:start w:val="1"/>
+      <w:numFmt w:val="bullet"/>
+      <w:lvlText w:val=""/>
+      <w:lvlJc w:val="left"/>
+      <w:pPr>
+        <w:tabs>
+          <w:tab w:val="num" w:pos="6480"/>
+        </w:tabs>
+        <w:ind w:left="6480" w:hanging="360"/>
+      </w:pPr>
+      <w:rPr>
+        <w:rFonts w:ascii="Wingdings" w:hAnsi="Wingdings" w:hint="default"/>
+        <w:sz w:val="20"/>
+      </w:rPr>
+    </w:lvl>
+  </w:abstractNum>
+  <w:abstractNum w:abstractNumId="2" w15:restartNumberingAfterBreak="0">
     <w:nsid w:val="3D69250A"/>
     <w:multiLevelType w:val="multilevel"/>
     <w:tmpl w:val="72F8F768"/>
@@ -1329,7 +3694,305 @@
       </w:rPr>
     </w:lvl>
   </w:abstractNum>
-  <w:abstractNum w:abstractNumId="1" w15:restartNumberingAfterBreak="0">
+  <w:abstractNum w:abstractNumId="3" w15:restartNumberingAfterBreak="0">
+    <w:nsid w:val="4D2D7764"/>
+    <w:multiLevelType w:val="multilevel"/>
+    <w:tmpl w:val="250457B8"/>
+    <w:lvl w:ilvl="0">
+      <w:start w:val="1"/>
+      <w:numFmt w:val="bullet"/>
+      <w:lvlText w:val=""/>
+      <w:lvlJc w:val="left"/>
+      <w:pPr>
+        <w:tabs>
+          <w:tab w:val="num" w:pos="720"/>
+        </w:tabs>
+        <w:ind w:left="720" w:hanging="360"/>
+      </w:pPr>
+      <w:rPr>
+        <w:rFonts w:ascii="Symbol" w:hAnsi="Symbol" w:hint="default"/>
+        <w:sz w:val="20"/>
+      </w:rPr>
+    </w:lvl>
+    <w:lvl w:ilvl="1" w:tentative="1">
+      <w:start w:val="1"/>
+      <w:numFmt w:val="bullet"/>
+      <w:lvlText w:val="o"/>
+      <w:lvlJc w:val="left"/>
+      <w:pPr>
+        <w:tabs>
+          <w:tab w:val="num" w:pos="1440"/>
+        </w:tabs>
+        <w:ind w:left="1440" w:hanging="360"/>
+      </w:pPr>
+      <w:rPr>
+        <w:rFonts w:ascii="Courier New" w:hAnsi="Courier New" w:hint="default"/>
+        <w:sz w:val="20"/>
+      </w:rPr>
+    </w:lvl>
+    <w:lvl w:ilvl="2" w:tentative="1">
+      <w:start w:val="1"/>
+      <w:numFmt w:val="bullet"/>
+      <w:lvlText w:val=""/>
+      <w:lvlJc w:val="left"/>
+      <w:pPr>
+        <w:tabs>
+          <w:tab w:val="num" w:pos="2160"/>
+        </w:tabs>
+        <w:ind w:left="2160" w:hanging="360"/>
+      </w:pPr>
+      <w:rPr>
+        <w:rFonts w:ascii="Wingdings" w:hAnsi="Wingdings" w:hint="default"/>
+        <w:sz w:val="20"/>
+      </w:rPr>
+    </w:lvl>
+    <w:lvl w:ilvl="3" w:tentative="1">
+      <w:start w:val="1"/>
+      <w:numFmt w:val="bullet"/>
+      <w:lvlText w:val=""/>
+      <w:lvlJc w:val="left"/>
+      <w:pPr>
+        <w:tabs>
+          <w:tab w:val="num" w:pos="2880"/>
+        </w:tabs>
+        <w:ind w:left="2880" w:hanging="360"/>
+      </w:pPr>
+      <w:rPr>
+        <w:rFonts w:ascii="Wingdings" w:hAnsi="Wingdings" w:hint="default"/>
+        <w:sz w:val="20"/>
+      </w:rPr>
+    </w:lvl>
+    <w:lvl w:ilvl="4" w:tentative="1">
+      <w:start w:val="1"/>
+      <w:numFmt w:val="bullet"/>
+      <w:lvlText w:val=""/>
+      <w:lvlJc w:val="left"/>
+      <w:pPr>
+        <w:tabs>
+          <w:tab w:val="num" w:pos="3600"/>
+        </w:tabs>
+        <w:ind w:left="3600" w:hanging="360"/>
+      </w:pPr>
+      <w:rPr>
+        <w:rFonts w:ascii="Wingdings" w:hAnsi="Wingdings" w:hint="default"/>
+        <w:sz w:val="20"/>
+      </w:rPr>
+    </w:lvl>
+    <w:lvl w:ilvl="5" w:tentative="1">
+      <w:start w:val="1"/>
+      <w:numFmt w:val="bullet"/>
+      <w:lvlText w:val=""/>
+      <w:lvlJc w:val="left"/>
+      <w:pPr>
+        <w:tabs>
+          <w:tab w:val="num" w:pos="4320"/>
+        </w:tabs>
+        <w:ind w:left="4320" w:hanging="360"/>
+      </w:pPr>
+      <w:rPr>
+        <w:rFonts w:ascii="Wingdings" w:hAnsi="Wingdings" w:hint="default"/>
+        <w:sz w:val="20"/>
+      </w:rPr>
+    </w:lvl>
+    <w:lvl w:ilvl="6" w:tentative="1">
+      <w:start w:val="1"/>
+      <w:numFmt w:val="bullet"/>
+      <w:lvlText w:val=""/>
+      <w:lvlJc w:val="left"/>
+      <w:pPr>
+        <w:tabs>
+          <w:tab w:val="num" w:pos="5040"/>
+        </w:tabs>
+        <w:ind w:left="5040" w:hanging="360"/>
+      </w:pPr>
+      <w:rPr>
+        <w:rFonts w:ascii="Wingdings" w:hAnsi="Wingdings" w:hint="default"/>
+        <w:sz w:val="20"/>
+      </w:rPr>
+    </w:lvl>
+    <w:lvl w:ilvl="7" w:tentative="1">
+      <w:start w:val="1"/>
+      <w:numFmt w:val="bullet"/>
+      <w:lvlText w:val=""/>
+      <w:lvlJc w:val="left"/>
+      <w:pPr>
+        <w:tabs>
+          <w:tab w:val="num" w:pos="5760"/>
+        </w:tabs>
+        <w:ind w:left="5760" w:hanging="360"/>
+      </w:pPr>
+      <w:rPr>
+        <w:rFonts w:ascii="Wingdings" w:hAnsi="Wingdings" w:hint="default"/>
+        <w:sz w:val="20"/>
+      </w:rPr>
+    </w:lvl>
+    <w:lvl w:ilvl="8" w:tentative="1">
+      <w:start w:val="1"/>
+      <w:numFmt w:val="bullet"/>
+      <w:lvlText w:val=""/>
+      <w:lvlJc w:val="left"/>
+      <w:pPr>
+        <w:tabs>
+          <w:tab w:val="num" w:pos="6480"/>
+        </w:tabs>
+        <w:ind w:left="6480" w:hanging="360"/>
+      </w:pPr>
+      <w:rPr>
+        <w:rFonts w:ascii="Wingdings" w:hAnsi="Wingdings" w:hint="default"/>
+        <w:sz w:val="20"/>
+      </w:rPr>
+    </w:lvl>
+  </w:abstractNum>
+  <w:abstractNum w:abstractNumId="4" w15:restartNumberingAfterBreak="0">
+    <w:nsid w:val="6C927100"/>
+    <w:multiLevelType w:val="multilevel"/>
+    <w:tmpl w:val="D22A4AD2"/>
+    <w:lvl w:ilvl="0">
+      <w:start w:val="1"/>
+      <w:numFmt w:val="bullet"/>
+      <w:lvlText w:val=""/>
+      <w:lvlJc w:val="left"/>
+      <w:pPr>
+        <w:tabs>
+          <w:tab w:val="num" w:pos="720"/>
+        </w:tabs>
+        <w:ind w:left="720" w:hanging="360"/>
+      </w:pPr>
+      <w:rPr>
+        <w:rFonts w:ascii="Symbol" w:hAnsi="Symbol" w:hint="default"/>
+        <w:sz w:val="20"/>
+      </w:rPr>
+    </w:lvl>
+    <w:lvl w:ilvl="1" w:tentative="1">
+      <w:start w:val="1"/>
+      <w:numFmt w:val="bullet"/>
+      <w:lvlText w:val="o"/>
+      <w:lvlJc w:val="left"/>
+      <w:pPr>
+        <w:tabs>
+          <w:tab w:val="num" w:pos="1440"/>
+        </w:tabs>
+        <w:ind w:left="1440" w:hanging="360"/>
+      </w:pPr>
+      <w:rPr>
+        <w:rFonts w:ascii="Courier New" w:hAnsi="Courier New" w:hint="default"/>
+        <w:sz w:val="20"/>
+      </w:rPr>
+    </w:lvl>
+    <w:lvl w:ilvl="2" w:tentative="1">
+      <w:start w:val="1"/>
+      <w:numFmt w:val="bullet"/>
+      <w:lvlText w:val=""/>
+      <w:lvlJc w:val="left"/>
+      <w:pPr>
+        <w:tabs>
+          <w:tab w:val="num" w:pos="2160"/>
+        </w:tabs>
+        <w:ind w:left="2160" w:hanging="360"/>
+      </w:pPr>
+      <w:rPr>
+        <w:rFonts w:ascii="Wingdings" w:hAnsi="Wingdings" w:hint="default"/>
+        <w:sz w:val="20"/>
+      </w:rPr>
+    </w:lvl>
+    <w:lvl w:ilvl="3" w:tentative="1">
+      <w:start w:val="1"/>
+      <w:numFmt w:val="bullet"/>
+      <w:lvlText w:val=""/>
+      <w:lvlJc w:val="left"/>
+      <w:pPr>
+        <w:tabs>
+          <w:tab w:val="num" w:pos="2880"/>
+        </w:tabs>
+        <w:ind w:left="2880" w:hanging="360"/>
+      </w:pPr>
+      <w:rPr>
+        <w:rFonts w:ascii="Wingdings" w:hAnsi="Wingdings" w:hint="default"/>
+        <w:sz w:val="20"/>
+      </w:rPr>
+    </w:lvl>
+    <w:lvl w:ilvl="4" w:tentative="1">
+      <w:start w:val="1"/>
+      <w:numFmt w:val="bullet"/>
+      <w:lvlText w:val=""/>
+      <w:lvlJc w:val="left"/>
+      <w:pPr>
+        <w:tabs>
+          <w:tab w:val="num" w:pos="3600"/>
+        </w:tabs>
+        <w:ind w:left="3600" w:hanging="360"/>
+      </w:pPr>
+      <w:rPr>
+        <w:rFonts w:ascii="Wingdings" w:hAnsi="Wingdings" w:hint="default"/>
+        <w:sz w:val="20"/>
+      </w:rPr>
+    </w:lvl>
+    <w:lvl w:ilvl="5" w:tentative="1">
+      <w:start w:val="1"/>
+      <w:numFmt w:val="bullet"/>
+      <w:lvlText w:val=""/>
+      <w:lvlJc w:val="left"/>
+      <w:pPr>
+        <w:tabs>
+          <w:tab w:val="num" w:pos="4320"/>
+        </w:tabs>
+        <w:ind w:left="4320" w:hanging="360"/>
+      </w:pPr>
+      <w:rPr>
+        <w:rFonts w:ascii="Wingdings" w:hAnsi="Wingdings" w:hint="default"/>
+        <w:sz w:val="20"/>
+      </w:rPr>
+    </w:lvl>
+    <w:lvl w:ilvl="6" w:tentative="1">
+      <w:start w:val="1"/>
+      <w:numFmt w:val="bullet"/>
+      <w:lvlText w:val=""/>
+      <w:lvlJc w:val="left"/>
+      <w:pPr>
+        <w:tabs>
+          <w:tab w:val="num" w:pos="5040"/>
+        </w:tabs>
+        <w:ind w:left="5040" w:hanging="360"/>
+      </w:pPr>
+      <w:rPr>
+        <w:rFonts w:ascii="Wingdings" w:hAnsi="Wingdings" w:hint="default"/>
+        <w:sz w:val="20"/>
+      </w:rPr>
+    </w:lvl>
+    <w:lvl w:ilvl="7" w:tentative="1">
+      <w:start w:val="1"/>
+      <w:numFmt w:val="bullet"/>
+      <w:lvlText w:val=""/>
+      <w:lvlJc w:val="left"/>
+      <w:pPr>
+        <w:tabs>
+          <w:tab w:val="num" w:pos="5760"/>
+        </w:tabs>
+        <w:ind w:left="5760" w:hanging="360"/>
+      </w:pPr>
+      <w:rPr>
+        <w:rFonts w:ascii="Wingdings" w:hAnsi="Wingdings" w:hint="default"/>
+        <w:sz w:val="20"/>
+      </w:rPr>
+    </w:lvl>
+    <w:lvl w:ilvl="8" w:tentative="1">
+      <w:start w:val="1"/>
+      <w:numFmt w:val="bullet"/>
+      <w:lvlText w:val=""/>
+      <w:lvlJc w:val="left"/>
+      <w:pPr>
+        <w:tabs>
+          <w:tab w:val="num" w:pos="6480"/>
+        </w:tabs>
+        <w:ind w:left="6480" w:hanging="360"/>
+      </w:pPr>
+      <w:rPr>
+        <w:rFonts w:ascii="Wingdings" w:hAnsi="Wingdings" w:hint="default"/>
+        <w:sz w:val="20"/>
+      </w:rPr>
+    </w:lvl>
+  </w:abstractNum>
+  <w:abstractNum w:abstractNumId="5" w15:restartNumberingAfterBreak="0">
     <w:nsid w:val="79E35597"/>
     <w:multiLevelType w:val="multilevel"/>
     <w:tmpl w:val="A518008E"/>
@@ -1478,11 +4141,175 @@
       </w:rPr>
     </w:lvl>
   </w:abstractNum>
+  <w:abstractNum w:abstractNumId="6" w15:restartNumberingAfterBreak="0">
+    <w:nsid w:val="7ABF4C60"/>
+    <w:multiLevelType w:val="multilevel"/>
+    <w:tmpl w:val="76F8A892"/>
+    <w:lvl w:ilvl="0">
+      <w:start w:val="1"/>
+      <w:numFmt w:val="bullet"/>
+      <w:lvlText w:val=""/>
+      <w:lvlJc w:val="left"/>
+      <w:pPr>
+        <w:tabs>
+          <w:tab w:val="num" w:pos="720"/>
+        </w:tabs>
+        <w:ind w:left="720" w:hanging="360"/>
+      </w:pPr>
+      <w:rPr>
+        <w:rFonts w:ascii="Symbol" w:hAnsi="Symbol" w:hint="default"/>
+        <w:sz w:val="20"/>
+      </w:rPr>
+    </w:lvl>
+    <w:lvl w:ilvl="1" w:tentative="1">
+      <w:start w:val="1"/>
+      <w:numFmt w:val="bullet"/>
+      <w:lvlText w:val="o"/>
+      <w:lvlJc w:val="left"/>
+      <w:pPr>
+        <w:tabs>
+          <w:tab w:val="num" w:pos="1440"/>
+        </w:tabs>
+        <w:ind w:left="1440" w:hanging="360"/>
+      </w:pPr>
+      <w:rPr>
+        <w:rFonts w:ascii="Courier New" w:hAnsi="Courier New" w:hint="default"/>
+        <w:sz w:val="20"/>
+      </w:rPr>
+    </w:lvl>
+    <w:lvl w:ilvl="2" w:tentative="1">
+      <w:start w:val="1"/>
+      <w:numFmt w:val="bullet"/>
+      <w:lvlText w:val=""/>
+      <w:lvlJc w:val="left"/>
+      <w:pPr>
+        <w:tabs>
+          <w:tab w:val="num" w:pos="2160"/>
+        </w:tabs>
+        <w:ind w:left="2160" w:hanging="360"/>
+      </w:pPr>
+      <w:rPr>
+        <w:rFonts w:ascii="Wingdings" w:hAnsi="Wingdings" w:hint="default"/>
+        <w:sz w:val="20"/>
+      </w:rPr>
+    </w:lvl>
+    <w:lvl w:ilvl="3" w:tentative="1">
+      <w:start w:val="1"/>
+      <w:numFmt w:val="bullet"/>
+      <w:lvlText w:val=""/>
+      <w:lvlJc w:val="left"/>
+      <w:pPr>
+        <w:tabs>
+          <w:tab w:val="num" w:pos="2880"/>
+        </w:tabs>
+        <w:ind w:left="2880" w:hanging="360"/>
+      </w:pPr>
+      <w:rPr>
+        <w:rFonts w:ascii="Wingdings" w:hAnsi="Wingdings" w:hint="default"/>
+        <w:sz w:val="20"/>
+      </w:rPr>
+    </w:lvl>
+    <w:lvl w:ilvl="4" w:tentative="1">
+      <w:start w:val="1"/>
+      <w:numFmt w:val="bullet"/>
+      <w:lvlText w:val=""/>
+      <w:lvlJc w:val="left"/>
+      <w:pPr>
+        <w:tabs>
+          <w:tab w:val="num" w:pos="3600"/>
+        </w:tabs>
+        <w:ind w:left="3600" w:hanging="360"/>
+      </w:pPr>
+      <w:rPr>
+        <w:rFonts w:ascii="Wingdings" w:hAnsi="Wingdings" w:hint="default"/>
+        <w:sz w:val="20"/>
+      </w:rPr>
+    </w:lvl>
+    <w:lvl w:ilvl="5" w:tentative="1">
+      <w:start w:val="1"/>
+      <w:numFmt w:val="bullet"/>
+      <w:lvlText w:val=""/>
+      <w:lvlJc w:val="left"/>
+      <w:pPr>
+        <w:tabs>
+          <w:tab w:val="num" w:pos="4320"/>
+        </w:tabs>
+        <w:ind w:left="4320" w:hanging="360"/>
+      </w:pPr>
+      <w:rPr>
+        <w:rFonts w:ascii="Wingdings" w:hAnsi="Wingdings" w:hint="default"/>
+        <w:sz w:val="20"/>
+      </w:rPr>
+    </w:lvl>
+    <w:lvl w:ilvl="6" w:tentative="1">
+      <w:start w:val="1"/>
+      <w:numFmt w:val="bullet"/>
+      <w:lvlText w:val=""/>
+      <w:lvlJc w:val="left"/>
+      <w:pPr>
+        <w:tabs>
+          <w:tab w:val="num" w:pos="5040"/>
+        </w:tabs>
+        <w:ind w:left="5040" w:hanging="360"/>
+      </w:pPr>
+      <w:rPr>
+        <w:rFonts w:ascii="Wingdings" w:hAnsi="Wingdings" w:hint="default"/>
+        <w:sz w:val="20"/>
+      </w:rPr>
+    </w:lvl>
+    <w:lvl w:ilvl="7" w:tentative="1">
+      <w:start w:val="1"/>
+      <w:numFmt w:val="bullet"/>
+      <w:lvlText w:val=""/>
+      <w:lvlJc w:val="left"/>
+      <w:pPr>
+        <w:tabs>
+          <w:tab w:val="num" w:pos="5760"/>
+        </w:tabs>
+        <w:ind w:left="5760" w:hanging="360"/>
+      </w:pPr>
+      <w:rPr>
+        <w:rFonts w:ascii="Wingdings" w:hAnsi="Wingdings" w:hint="default"/>
+        <w:sz w:val="20"/>
+      </w:rPr>
+    </w:lvl>
+    <w:lvl w:ilvl="8" w:tentative="1">
+      <w:start w:val="1"/>
+      <w:numFmt w:val="bullet"/>
+      <w:lvlText w:val=""/>
+      <w:lvlJc w:val="left"/>
+      <w:pPr>
+        <w:tabs>
+          <w:tab w:val="num" w:pos="6480"/>
+        </w:tabs>
+        <w:ind w:left="6480" w:hanging="360"/>
+      </w:pPr>
+      <w:rPr>
+        <w:rFonts w:ascii="Wingdings" w:hAnsi="Wingdings" w:hint="default"/>
+        <w:sz w:val="20"/>
+      </w:rPr>
+    </w:lvl>
+  </w:abstractNum>
   <w:num w:numId="1" w16cid:durableId="1062485772">
-    <w:abstractNumId w:val="1"/>
+    <w:abstractNumId w:val="5"/>
   </w:num>
   <w:num w:numId="2" w16cid:durableId="2019505758">
+    <w:abstractNumId w:val="2"/>
+  </w:num>
+  <w:num w:numId="3" w16cid:durableId="847257949">
+    <w:abstractNumId w:val="3"/>
+  </w:num>
+  <w:num w:numId="4" w16cid:durableId="547691585">
+    <w:abstractNumId w:val="4"/>
+  </w:num>
+  <w:num w:numId="5" w16cid:durableId="512695745">
     <w:abstractNumId w:val="0"/>
+  </w:num>
+  <w:num w:numId="6" w16cid:durableId="439446894">
+    <w:abstractNumId w:val="6"/>
+  </w:num>
+  <w:num w:numId="7" w16cid:durableId="1913543610">
+    <w:abstractNumId w:val="1"/>
   </w:num>
 </w:numbering>
 </file>

</xml_diff>